<commit_message>
Update Report On File Organizer with voice command prompt.docx
</commit_message>
<xml_diff>
--- a/File Organizer with voice command pompt/Report On File Organizer with voice command prompt.docx
+++ b/File Organizer with voice command pompt/Report On File Organizer with voice command prompt.docx
@@ -115,24 +115,27 @@
           <w:sz w:val="52"/>
           <w:szCs w:val="52"/>
         </w:rPr>
-        <w:t>Discipline: B.tech/CSE</w:t>
-      </w:r>
-    </w:p>
-    <w:p>
-      <w:pPr>
+        <w:t xml:space="preserve">Discipline: </w:t>
+      </w:r>
+      <w:proofErr w:type="spellStart"/>
+      <w:proofErr w:type="gramStart"/>
+      <w:r>
         <w:rPr>
           <w:rFonts w:ascii="Times New Roman" w:hAnsi="Times New Roman" w:cs="Times New Roman"/>
           <w:sz w:val="52"/>
           <w:szCs w:val="52"/>
         </w:rPr>
-      </w:pPr>
+        <w:t>B.tech</w:t>
+      </w:r>
+      <w:proofErr w:type="spellEnd"/>
+      <w:proofErr w:type="gramEnd"/>
       <w:r>
         <w:rPr>
           <w:rFonts w:ascii="Times New Roman" w:hAnsi="Times New Roman" w:cs="Times New Roman"/>
           <w:sz w:val="52"/>
           <w:szCs w:val="52"/>
         </w:rPr>
-        <w:t>Course: Python</w:t>
+        <w:t>/CSE</w:t>
       </w:r>
     </w:p>
     <w:p>
@@ -149,8 +152,35 @@
           <w:sz w:val="52"/>
           <w:szCs w:val="52"/>
         </w:rPr>
-        <w:t>Submitted to: Mr. Sagar Pande</w:t>
-      </w:r>
+        <w:t>Course: Python</w:t>
+      </w:r>
+    </w:p>
+    <w:p>
+      <w:pPr>
+        <w:rPr>
+          <w:rFonts w:ascii="Times New Roman" w:hAnsi="Times New Roman" w:cs="Times New Roman"/>
+          <w:sz w:val="52"/>
+          <w:szCs w:val="52"/>
+        </w:rPr>
+      </w:pPr>
+      <w:r>
+        <w:rPr>
+          <w:rFonts w:ascii="Times New Roman" w:hAnsi="Times New Roman" w:cs="Times New Roman"/>
+          <w:sz w:val="52"/>
+          <w:szCs w:val="52"/>
+        </w:rPr>
+        <w:t xml:space="preserve">Submitted to: Mr. Sagar </w:t>
+      </w:r>
+      <w:proofErr w:type="spellStart"/>
+      <w:r>
+        <w:rPr>
+          <w:rFonts w:ascii="Times New Roman" w:hAnsi="Times New Roman" w:cs="Times New Roman"/>
+          <w:sz w:val="52"/>
+          <w:szCs w:val="52"/>
+        </w:rPr>
+        <w:t>Pande</w:t>
+      </w:r>
+      <w:proofErr w:type="spellEnd"/>
     </w:p>
     <w:p>
       <w:pPr>
@@ -303,6 +333,7 @@
     </w:p>
     <w:p>
       <w:pPr>
+        <w:jc w:val="both"/>
         <w:rPr>
           <w:rFonts w:ascii="Times New Roman" w:hAnsi="Times New Roman" w:cs="Times New Roman"/>
           <w:sz w:val="28"/>
@@ -327,6 +358,7 @@
         </w:rPr>
         <w:t>“</w:t>
       </w:r>
+      <w:proofErr w:type="spellStart"/>
       <w:r>
         <w:rPr>
           <w:rFonts w:ascii="Times New Roman" w:hAnsi="Times New Roman" w:cs="Times New Roman"/>
@@ -336,6 +368,7 @@
         </w:rPr>
         <w:t>Tkinter</w:t>
       </w:r>
+      <w:proofErr w:type="spellEnd"/>
       <w:r>
         <w:rPr>
           <w:rFonts w:ascii="Times New Roman" w:hAnsi="Times New Roman" w:cs="Times New Roman"/>
@@ -656,6 +689,7 @@
       <w:pPr>
         <w:shd w:val="clear" w:color="auto" w:fill="FFFFFF"/>
         <w:spacing w:before="100" w:beforeAutospacing="1" w:after="360" w:line="240" w:lineRule="auto"/>
+        <w:jc w:val="both"/>
         <w:rPr>
           <w:rFonts w:ascii="Times New Roman" w:eastAsia="Times New Roman" w:hAnsi="Times New Roman" w:cs="Times New Roman"/>
           <w:color w:val="262626" w:themeColor="text1" w:themeTint="D9"/>
@@ -679,6 +713,7 @@
       <w:pPr>
         <w:shd w:val="clear" w:color="auto" w:fill="FFFFFF"/>
         <w:spacing w:after="0" w:line="240" w:lineRule="auto"/>
+        <w:jc w:val="both"/>
         <w:rPr>
           <w:rFonts w:ascii="Times New Roman" w:eastAsia="Times New Roman" w:hAnsi="Times New Roman" w:cs="Times New Roman"/>
           <w:color w:val="262626" w:themeColor="text1" w:themeTint="D9"/>
@@ -695,8 +730,9 @@
           <w:szCs w:val="28"/>
           <w:lang w:eastAsia="en-IN"/>
         </w:rPr>
-        <w:t>I wish to record my sincere gratitude to Professor Sagar Pande for his guidance and constant supervision as well as for providing necessary information regarding the project &amp; also for his support, kind co-operation and encouragement which help</w:t>
-      </w:r>
+        <w:t xml:space="preserve">I wish to record my sincere gratitude to Professor Sagar </w:t>
+      </w:r>
+      <w:proofErr w:type="spellStart"/>
       <w:r>
         <w:rPr>
           <w:rFonts w:ascii="Times New Roman" w:eastAsia="Times New Roman" w:hAnsi="Times New Roman" w:cs="Times New Roman"/>
@@ -705,8 +741,9 @@
           <w:szCs w:val="28"/>
           <w:lang w:eastAsia="en-IN"/>
         </w:rPr>
-        <w:t>ed</w:t>
-      </w:r>
+        <w:t>Pande</w:t>
+      </w:r>
+      <w:proofErr w:type="spellEnd"/>
       <w:r>
         <w:rPr>
           <w:rFonts w:ascii="Times New Roman" w:eastAsia="Times New Roman" w:hAnsi="Times New Roman" w:cs="Times New Roman"/>
@@ -715,6 +752,26 @@
           <w:szCs w:val="28"/>
           <w:lang w:eastAsia="en-IN"/>
         </w:rPr>
+        <w:t xml:space="preserve"> for his guidance and constant supervision as well as for providing necessary information regarding the project &amp; also for his support, kind co-operation and encouragement which help</w:t>
+      </w:r>
+      <w:r>
+        <w:rPr>
+          <w:rFonts w:ascii="Times New Roman" w:eastAsia="Times New Roman" w:hAnsi="Times New Roman" w:cs="Times New Roman"/>
+          <w:color w:val="262626" w:themeColor="text1" w:themeTint="D9"/>
+          <w:sz w:val="28"/>
+          <w:szCs w:val="28"/>
+          <w:lang w:eastAsia="en-IN"/>
+        </w:rPr>
+        <w:t>ed</w:t>
+      </w:r>
+      <w:r>
+        <w:rPr>
+          <w:rFonts w:ascii="Times New Roman" w:eastAsia="Times New Roman" w:hAnsi="Times New Roman" w:cs="Times New Roman"/>
+          <w:color w:val="262626" w:themeColor="text1" w:themeTint="D9"/>
+          <w:sz w:val="28"/>
+          <w:szCs w:val="28"/>
+          <w:lang w:eastAsia="en-IN"/>
+        </w:rPr>
         <w:t xml:space="preserve"> me in completion of this project.</w:t>
       </w:r>
     </w:p>
@@ -722,6 +779,7 @@
       <w:pPr>
         <w:shd w:val="clear" w:color="auto" w:fill="FFFFFF"/>
         <w:spacing w:after="0" w:line="240" w:lineRule="auto"/>
+        <w:jc w:val="both"/>
         <w:rPr>
           <w:rFonts w:ascii="Times New Roman" w:eastAsia="Times New Roman" w:hAnsi="Times New Roman" w:cs="Times New Roman"/>
           <w:color w:val="262626" w:themeColor="text1" w:themeTint="D9"/>
@@ -735,6 +793,7 @@
       <w:pPr>
         <w:shd w:val="clear" w:color="auto" w:fill="FFFFFF"/>
         <w:spacing w:after="0" w:line="240" w:lineRule="auto"/>
+        <w:jc w:val="both"/>
         <w:rPr>
           <w:rFonts w:ascii="Times New Roman" w:eastAsia="Times New Roman" w:hAnsi="Times New Roman" w:cs="Times New Roman"/>
           <w:color w:val="262626" w:themeColor="text1" w:themeTint="D9"/>
@@ -771,7 +830,29 @@
           <w:szCs w:val="28"/>
           <w:lang w:eastAsia="en-IN"/>
         </w:rPr>
-        <w:t xml:space="preserve"> everyday. Their personal sacrifice in providing this opportunity to pursue engineering is gratefully acknowledged. </w:t>
+        <w:t xml:space="preserve"> </w:t>
+      </w:r>
+      <w:proofErr w:type="spellStart"/>
+      <w:r>
+        <w:rPr>
+          <w:rFonts w:ascii="Times New Roman" w:eastAsia="Times New Roman" w:hAnsi="Times New Roman" w:cs="Times New Roman"/>
+          <w:color w:val="262626" w:themeColor="text1" w:themeTint="D9"/>
+          <w:sz w:val="28"/>
+          <w:szCs w:val="28"/>
+          <w:lang w:eastAsia="en-IN"/>
+        </w:rPr>
+        <w:t>everyday</w:t>
+      </w:r>
+      <w:proofErr w:type="spellEnd"/>
+      <w:r>
+        <w:rPr>
+          <w:rFonts w:ascii="Times New Roman" w:eastAsia="Times New Roman" w:hAnsi="Times New Roman" w:cs="Times New Roman"/>
+          <w:color w:val="262626" w:themeColor="text1" w:themeTint="D9"/>
+          <w:sz w:val="28"/>
+          <w:szCs w:val="28"/>
+          <w:lang w:eastAsia="en-IN"/>
+        </w:rPr>
+        <w:t xml:space="preserve">. Their personal sacrifice in providing this opportunity to pursue engineering is gratefully acknowledged. </w:t>
       </w:r>
     </w:p>
     <w:p>
@@ -1355,15 +1436,33 @@
           <w:sz w:val="28"/>
           <w:szCs w:val="28"/>
         </w:rPr>
-        <w:t>. . ..</w:t>
-      </w:r>
-      <w:r>
-        <w:rPr>
-          <w:rFonts w:ascii="Times New Roman" w:hAnsi="Times New Roman" w:cs="Times New Roman"/>
-          <w:sz w:val="28"/>
-          <w:szCs w:val="28"/>
-        </w:rPr>
-        <w:t xml:space="preserve"> . </w:t>
+        <w:t>. . .</w:t>
+      </w:r>
+      <w:proofErr w:type="gramStart"/>
+      <w:r>
+        <w:rPr>
+          <w:rFonts w:ascii="Times New Roman" w:hAnsi="Times New Roman" w:cs="Times New Roman"/>
+          <w:sz w:val="28"/>
+          <w:szCs w:val="28"/>
+        </w:rPr>
+        <w:t>.</w:t>
+      </w:r>
+      <w:r>
+        <w:rPr>
+          <w:rFonts w:ascii="Times New Roman" w:hAnsi="Times New Roman" w:cs="Times New Roman"/>
+          <w:sz w:val="28"/>
+          <w:szCs w:val="28"/>
+        </w:rPr>
+        <w:t xml:space="preserve"> .</w:t>
+      </w:r>
+      <w:proofErr w:type="gramEnd"/>
+      <w:r>
+        <w:rPr>
+          <w:rFonts w:ascii="Times New Roman" w:hAnsi="Times New Roman" w:cs="Times New Roman"/>
+          <w:sz w:val="28"/>
+          <w:szCs w:val="28"/>
+        </w:rPr>
+        <w:t xml:space="preserve"> </w:t>
       </w:r>
       <w:r>
         <w:rPr>
@@ -1403,6 +1502,7 @@
         </w:rPr>
         <w:t xml:space="preserve">. . . . . . . . . . . . . . . . . . </w:t>
       </w:r>
+      <w:proofErr w:type="gramStart"/>
       <w:r>
         <w:rPr>
           <w:rFonts w:ascii="Times New Roman" w:hAnsi="Times New Roman" w:cs="Times New Roman"/>
@@ -1411,6 +1511,7 @@
         </w:rPr>
         <w:t>. . ...</w:t>
       </w:r>
+      <w:proofErr w:type="gramEnd"/>
       <w:r>
         <w:rPr>
           <w:rFonts w:ascii="Times New Roman" w:hAnsi="Times New Roman" w:cs="Times New Roman"/>
@@ -1480,7 +1581,25 @@
           <w:sz w:val="28"/>
           <w:szCs w:val="28"/>
         </w:rPr>
-        <w:t xml:space="preserve"> . . . . . . . . . . . . . </w:t>
+        <w:t xml:space="preserve"> . . . . . . . . . </w:t>
+      </w:r>
+      <w:proofErr w:type="gramStart"/>
+      <w:r>
+        <w:rPr>
+          <w:rFonts w:ascii="Times New Roman" w:hAnsi="Times New Roman" w:cs="Times New Roman"/>
+          <w:sz w:val="28"/>
+          <w:szCs w:val="28"/>
+        </w:rPr>
+        <w:t>. . . .</w:t>
+      </w:r>
+      <w:proofErr w:type="gramEnd"/>
+      <w:r>
+        <w:rPr>
+          <w:rFonts w:ascii="Times New Roman" w:hAnsi="Times New Roman" w:cs="Times New Roman"/>
+          <w:sz w:val="28"/>
+          <w:szCs w:val="28"/>
+        </w:rPr>
+        <w:t xml:space="preserve"> </w:t>
       </w:r>
       <w:r>
         <w:rPr>
@@ -1672,7 +1791,25 @@
           <w:sz w:val="28"/>
           <w:szCs w:val="28"/>
         </w:rPr>
-        <w:t xml:space="preserve"> . . . . . . . . . . . . . . . . . . . . . . . . . . . . . . . . </w:t>
+        <w:t xml:space="preserve"> . . . . . . . . . . . . . . . . . . . . . . . . . . . </w:t>
+      </w:r>
+      <w:proofErr w:type="gramStart"/>
+      <w:r>
+        <w:rPr>
+          <w:rFonts w:ascii="Times New Roman" w:hAnsi="Times New Roman" w:cs="Times New Roman"/>
+          <w:sz w:val="28"/>
+          <w:szCs w:val="28"/>
+        </w:rPr>
+        <w:t>. . . .</w:t>
+      </w:r>
+      <w:proofErr w:type="gramEnd"/>
+      <w:r>
+        <w:rPr>
+          <w:rFonts w:ascii="Times New Roman" w:hAnsi="Times New Roman" w:cs="Times New Roman"/>
+          <w:sz w:val="28"/>
+          <w:szCs w:val="28"/>
+        </w:rPr>
+        <w:t xml:space="preserve"> . </w:t>
       </w:r>
       <w:r>
         <w:rPr>
@@ -1768,6 +1905,7 @@
     </w:p>
     <w:p>
       <w:pPr>
+        <w:jc w:val="both"/>
         <w:rPr>
           <w:rFonts w:ascii="Times New Roman" w:hAnsi="Times New Roman" w:cs="Times New Roman"/>
           <w:sz w:val="28"/>
@@ -1801,6 +1939,7 @@
     </w:p>
     <w:p>
       <w:pPr>
+        <w:jc w:val="both"/>
         <w:rPr>
           <w:rFonts w:ascii="Times New Roman" w:hAnsi="Times New Roman" w:cs="Times New Roman"/>
           <w:sz w:val="28"/>
@@ -1818,6 +1957,7 @@
     </w:p>
     <w:p>
       <w:pPr>
+        <w:jc w:val="both"/>
         <w:rPr>
           <w:rFonts w:ascii="Times New Roman" w:hAnsi="Times New Roman" w:cs="Times New Roman"/>
           <w:sz w:val="28"/>
@@ -1905,6 +2045,7 @@
       <w:pPr>
         <w:shd w:val="clear" w:color="auto" w:fill="FFFFFF"/>
         <w:spacing w:after="390" w:line="240" w:lineRule="auto"/>
+        <w:jc w:val="both"/>
         <w:rPr>
           <w:rFonts w:ascii="Times New Roman" w:eastAsia="Times New Roman" w:hAnsi="Times New Roman" w:cs="Times New Roman"/>
           <w:color w:val="0D0D0D" w:themeColor="text1" w:themeTint="F2"/>
@@ -1979,6 +2120,7 @@
       <w:pPr>
         <w:shd w:val="clear" w:color="auto" w:fill="FFFFFF"/>
         <w:spacing w:after="390" w:line="240" w:lineRule="auto"/>
+        <w:jc w:val="both"/>
         <w:rPr>
           <w:rFonts w:ascii="Times New Roman" w:eastAsia="Times New Roman" w:hAnsi="Times New Roman" w:cs="Times New Roman"/>
           <w:color w:val="0D0D0D" w:themeColor="text1" w:themeTint="F2"/>
@@ -2022,6 +2164,7 @@
       <w:pPr>
         <w:shd w:val="clear" w:color="auto" w:fill="FFFFFF"/>
         <w:spacing w:after="390" w:line="240" w:lineRule="auto"/>
+        <w:jc w:val="both"/>
         <w:rPr>
           <w:rFonts w:ascii="Times New Roman" w:eastAsia="Times New Roman" w:hAnsi="Times New Roman" w:cs="Times New Roman"/>
           <w:color w:val="0D0D0D" w:themeColor="text1" w:themeTint="F2"/>
@@ -2045,6 +2188,7 @@
       <w:pPr>
         <w:shd w:val="clear" w:color="auto" w:fill="FFFFFF"/>
         <w:spacing w:after="390" w:line="240" w:lineRule="auto"/>
+        <w:jc w:val="both"/>
         <w:rPr>
           <w:rFonts w:ascii="Times New Roman" w:eastAsia="Times New Roman" w:hAnsi="Times New Roman" w:cs="Times New Roman"/>
           <w:color w:val="0D0D0D" w:themeColor="text1" w:themeTint="F2"/>
@@ -2058,6 +2202,7 @@
       <w:pPr>
         <w:shd w:val="clear" w:color="auto" w:fill="FFFFFF"/>
         <w:spacing w:after="390" w:line="240" w:lineRule="auto"/>
+        <w:jc w:val="both"/>
         <w:rPr>
           <w:rFonts w:ascii="Times New Roman" w:eastAsia="Times New Roman" w:hAnsi="Times New Roman" w:cs="Times New Roman"/>
           <w:color w:val="0D0D0D" w:themeColor="text1" w:themeTint="F2"/>
@@ -2071,6 +2216,7 @@
       <w:pPr>
         <w:shd w:val="clear" w:color="auto" w:fill="FFFFFF"/>
         <w:spacing w:after="390" w:line="240" w:lineRule="auto"/>
+        <w:jc w:val="both"/>
         <w:rPr>
           <w:rFonts w:ascii="Times New Roman" w:eastAsia="Times New Roman" w:hAnsi="Times New Roman" w:cs="Times New Roman"/>
           <w:color w:val="0D0D0D" w:themeColor="text1" w:themeTint="F2"/>
@@ -2094,6 +2240,7 @@
       <w:pPr>
         <w:shd w:val="clear" w:color="auto" w:fill="FFFFFF"/>
         <w:spacing w:after="390" w:line="240" w:lineRule="auto"/>
+        <w:jc w:val="both"/>
         <w:rPr>
           <w:rFonts w:ascii="Times New Roman" w:eastAsia="Times New Roman" w:hAnsi="Times New Roman" w:cs="Times New Roman"/>
           <w:color w:val="0D0D0D" w:themeColor="text1" w:themeTint="F2"/>
@@ -2137,6 +2284,7 @@
       <w:pPr>
         <w:shd w:val="clear" w:color="auto" w:fill="FFFFFF"/>
         <w:spacing w:after="390" w:line="240" w:lineRule="auto"/>
+        <w:jc w:val="both"/>
         <w:rPr>
           <w:rFonts w:ascii="Times New Roman" w:eastAsia="Times New Roman" w:hAnsi="Times New Roman" w:cs="Times New Roman"/>
           <w:color w:val="0D0D0D" w:themeColor="text1" w:themeTint="F2"/>
@@ -2200,6 +2348,7 @@
       <w:pPr>
         <w:shd w:val="clear" w:color="auto" w:fill="FFFFFF"/>
         <w:spacing w:after="390" w:line="240" w:lineRule="auto"/>
+        <w:jc w:val="both"/>
         <w:rPr>
           <w:rFonts w:ascii="Times New Roman" w:eastAsia="Times New Roman" w:hAnsi="Times New Roman" w:cs="Times New Roman"/>
           <w:color w:val="0D0D0D" w:themeColor="text1" w:themeTint="F2"/>
@@ -2216,8 +2365,9 @@
           <w:szCs w:val="28"/>
           <w:lang w:eastAsia="en-IN"/>
         </w:rPr>
-        <w:t>7. Desktop applications – You can develop desktop application in Python using library like T</w:t>
-      </w:r>
+        <w:t xml:space="preserve">7. Desktop applications – You can develop desktop application in Python using library like </w:t>
+      </w:r>
+      <w:proofErr w:type="spellStart"/>
       <w:r>
         <w:rPr>
           <w:rFonts w:ascii="Times New Roman" w:eastAsia="Times New Roman" w:hAnsi="Times New Roman" w:cs="Times New Roman"/>
@@ -2226,6 +2376,16 @@
           <w:szCs w:val="28"/>
           <w:lang w:eastAsia="en-IN"/>
         </w:rPr>
+        <w:t>T</w:t>
+      </w:r>
+      <w:r>
+        <w:rPr>
+          <w:rFonts w:ascii="Times New Roman" w:eastAsia="Times New Roman" w:hAnsi="Times New Roman" w:cs="Times New Roman"/>
+          <w:color w:val="0D0D0D" w:themeColor="text1" w:themeTint="F2"/>
+          <w:sz w:val="28"/>
+          <w:szCs w:val="28"/>
+          <w:lang w:eastAsia="en-IN"/>
+        </w:rPr>
         <w:t>k</w:t>
       </w:r>
       <w:r>
@@ -2236,8 +2396,9 @@
           <w:szCs w:val="28"/>
           <w:lang w:eastAsia="en-IN"/>
         </w:rPr>
-        <w:t>inter or QT.</w:t>
-      </w:r>
+        <w:t>inter</w:t>
+      </w:r>
+      <w:proofErr w:type="spellEnd"/>
       <w:r>
         <w:rPr>
           <w:rFonts w:ascii="Times New Roman" w:eastAsia="Times New Roman" w:hAnsi="Times New Roman" w:cs="Times New Roman"/>
@@ -2246,7 +2407,39 @@
           <w:szCs w:val="28"/>
           <w:lang w:eastAsia="en-IN"/>
         </w:rPr>
-        <w:t xml:space="preserve"> Just like this project which is based on Tkinter and is a desktop application.</w:t>
+        <w:t xml:space="preserve"> or QT.</w:t>
+      </w:r>
+      <w:r>
+        <w:rPr>
+          <w:rFonts w:ascii="Times New Roman" w:eastAsia="Times New Roman" w:hAnsi="Times New Roman" w:cs="Times New Roman"/>
+          <w:color w:val="0D0D0D" w:themeColor="text1" w:themeTint="F2"/>
+          <w:sz w:val="28"/>
+          <w:szCs w:val="28"/>
+          <w:lang w:eastAsia="en-IN"/>
+        </w:rPr>
+        <w:t xml:space="preserve"> Just like this project which is based on </w:t>
+      </w:r>
+      <w:proofErr w:type="spellStart"/>
+      <w:r>
+        <w:rPr>
+          <w:rFonts w:ascii="Times New Roman" w:eastAsia="Times New Roman" w:hAnsi="Times New Roman" w:cs="Times New Roman"/>
+          <w:color w:val="0D0D0D" w:themeColor="text1" w:themeTint="F2"/>
+          <w:sz w:val="28"/>
+          <w:szCs w:val="28"/>
+          <w:lang w:eastAsia="en-IN"/>
+        </w:rPr>
+        <w:t>Tkinter</w:t>
+      </w:r>
+      <w:proofErr w:type="spellEnd"/>
+      <w:r>
+        <w:rPr>
+          <w:rFonts w:ascii="Times New Roman" w:eastAsia="Times New Roman" w:hAnsi="Times New Roman" w:cs="Times New Roman"/>
+          <w:color w:val="0D0D0D" w:themeColor="text1" w:themeTint="F2"/>
+          <w:sz w:val="28"/>
+          <w:szCs w:val="28"/>
+          <w:lang w:eastAsia="en-IN"/>
+        </w:rPr>
+        <w:t xml:space="preserve"> and is a desktop application.</w:t>
       </w:r>
     </w:p>
     <w:p>
@@ -2482,16 +2675,18 @@
     </w:p>
     <w:p>
       <w:pPr>
-        <w:rPr>
-          <w:rFonts w:ascii="Times New Roman" w:hAnsi="Times New Roman" w:cs="Times New Roman"/>
-          <w:color w:val="0D0D0D" w:themeColor="text1" w:themeTint="F2"/>
-          <w:sz w:val="28"/>
-          <w:szCs w:val="28"/>
-        </w:rPr>
-      </w:pPr>
-    </w:p>
-    <w:p>
-      <w:pPr>
+        <w:jc w:val="both"/>
+        <w:rPr>
+          <w:rFonts w:ascii="Times New Roman" w:hAnsi="Times New Roman" w:cs="Times New Roman"/>
+          <w:color w:val="0D0D0D" w:themeColor="text1" w:themeTint="F2"/>
+          <w:sz w:val="28"/>
+          <w:szCs w:val="28"/>
+        </w:rPr>
+      </w:pPr>
+    </w:p>
+    <w:p>
+      <w:pPr>
+        <w:jc w:val="both"/>
         <w:rPr>
           <w:rFonts w:ascii="Times New Roman" w:hAnsi="Times New Roman" w:cs="Times New Roman"/>
           <w:color w:val="0D0D0D" w:themeColor="text1" w:themeTint="F2"/>
@@ -2524,7 +2719,27 @@
           <w:sz w:val="28"/>
           <w:szCs w:val="28"/>
         </w:rPr>
-        <w:t xml:space="preserve"> simplicity and its usage by any type of user. In every field of life we need things to be sorted and well organized in a way a user want them to and when it comes to Organizing files inside out computer, sometimes it prove to be literally difficult as opening one folder and copying its contents to another folder or inside folder of folder and it become very difficult to manage a huge bunch of files by opening folder again and again and that’s the point when it comes in mind that there should be a proper software or program to carry out this huge task for us in this situation ou</w:t>
+        <w:t xml:space="preserve"> simplicity and its usage by any type of user. In every field of life we need things to be sorted and well organized in a way a user want them to and when it comes to Organizing files inside out computer, sometimes it prove to be literally difficult as opening one folder and copying its contents to another folder or inside folder of folder and it </w:t>
+      </w:r>
+      <w:proofErr w:type="spellStart"/>
+      <w:r>
+        <w:rPr>
+          <w:rFonts w:ascii="Times New Roman" w:hAnsi="Times New Roman" w:cs="Times New Roman"/>
+          <w:color w:val="0D0D0D" w:themeColor="text1" w:themeTint="F2"/>
+          <w:sz w:val="28"/>
+          <w:szCs w:val="28"/>
+        </w:rPr>
+        <w:t>become</w:t>
+      </w:r>
+      <w:proofErr w:type="spellEnd"/>
+      <w:r>
+        <w:rPr>
+          <w:rFonts w:ascii="Times New Roman" w:hAnsi="Times New Roman" w:cs="Times New Roman"/>
+          <w:color w:val="0D0D0D" w:themeColor="text1" w:themeTint="F2"/>
+          <w:sz w:val="28"/>
+          <w:szCs w:val="28"/>
+        </w:rPr>
+        <w:t xml:space="preserve"> very difficult to manage a huge bunch of files by opening folder again and again and that’s the point when it comes in mind that there should be a proper software or program to carry out this huge task for us in this situation ou</w:t>
       </w:r>
       <w:r>
         <w:rPr>
@@ -2547,6 +2762,7 @@
     </w:p>
     <w:p>
       <w:pPr>
+        <w:jc w:val="both"/>
         <w:rPr>
           <w:rFonts w:ascii="Times New Roman" w:hAnsi="Times New Roman" w:cs="Times New Roman"/>
           <w:color w:val="0D0D0D" w:themeColor="text1" w:themeTint="F2"/>
@@ -2675,6 +2891,7 @@
           <w:szCs w:val="28"/>
         </w:rPr>
       </w:pPr>
+      <w:proofErr w:type="spellStart"/>
       <w:r>
         <w:rPr>
           <w:rFonts w:ascii="Times New Roman" w:hAnsi="Times New Roman" w:cs="Times New Roman"/>
@@ -2684,6 +2901,7 @@
         </w:rPr>
         <w:t>Tkinter</w:t>
       </w:r>
+      <w:proofErr w:type="spellEnd"/>
     </w:p>
     <w:p>
       <w:pPr>
@@ -2706,7 +2924,27 @@
           <w:sz w:val="28"/>
           <w:szCs w:val="28"/>
         </w:rPr>
-        <w:t>* (Everything from Tkinter)</w:t>
+        <w:t xml:space="preserve">* (Everything from </w:t>
+      </w:r>
+      <w:proofErr w:type="spellStart"/>
+      <w:r>
+        <w:rPr>
+          <w:rFonts w:ascii="Times New Roman" w:hAnsi="Times New Roman" w:cs="Times New Roman"/>
+          <w:color w:val="0D0D0D" w:themeColor="text1" w:themeTint="F2"/>
+          <w:sz w:val="28"/>
+          <w:szCs w:val="28"/>
+        </w:rPr>
+        <w:t>Tkinter</w:t>
+      </w:r>
+      <w:proofErr w:type="spellEnd"/>
+      <w:r>
+        <w:rPr>
+          <w:rFonts w:ascii="Times New Roman" w:hAnsi="Times New Roman" w:cs="Times New Roman"/>
+          <w:color w:val="0D0D0D" w:themeColor="text1" w:themeTint="F2"/>
+          <w:sz w:val="28"/>
+          <w:szCs w:val="28"/>
+        </w:rPr>
+        <w:t>)</w:t>
       </w:r>
     </w:p>
     <w:p>
@@ -2723,15 +2961,37 @@
           <w:szCs w:val="28"/>
         </w:rPr>
       </w:pPr>
-      <w:r>
-        <w:rPr>
-          <w:rFonts w:ascii="Times New Roman" w:hAnsi="Times New Roman" w:cs="Times New Roman"/>
-          <w:color w:val="0D0D0D" w:themeColor="text1" w:themeTint="F2"/>
-          <w:sz w:val="28"/>
-          <w:szCs w:val="28"/>
-        </w:rPr>
-        <w:t>FileDialog from Tkinter</w:t>
-      </w:r>
+      <w:proofErr w:type="spellStart"/>
+      <w:r>
+        <w:rPr>
+          <w:rFonts w:ascii="Times New Roman" w:hAnsi="Times New Roman" w:cs="Times New Roman"/>
+          <w:color w:val="0D0D0D" w:themeColor="text1" w:themeTint="F2"/>
+          <w:sz w:val="28"/>
+          <w:szCs w:val="28"/>
+        </w:rPr>
+        <w:t>FileDialog</w:t>
+      </w:r>
+      <w:proofErr w:type="spellEnd"/>
+      <w:r>
+        <w:rPr>
+          <w:rFonts w:ascii="Times New Roman" w:hAnsi="Times New Roman" w:cs="Times New Roman"/>
+          <w:color w:val="0D0D0D" w:themeColor="text1" w:themeTint="F2"/>
+          <w:sz w:val="28"/>
+          <w:szCs w:val="28"/>
+        </w:rPr>
+        <w:t xml:space="preserve"> from </w:t>
+      </w:r>
+      <w:proofErr w:type="spellStart"/>
+      <w:r>
+        <w:rPr>
+          <w:rFonts w:ascii="Times New Roman" w:hAnsi="Times New Roman" w:cs="Times New Roman"/>
+          <w:color w:val="0D0D0D" w:themeColor="text1" w:themeTint="F2"/>
+          <w:sz w:val="28"/>
+          <w:szCs w:val="28"/>
+        </w:rPr>
+        <w:t>Tkinter</w:t>
+      </w:r>
+      <w:proofErr w:type="spellEnd"/>
     </w:p>
     <w:p>
       <w:pPr>
@@ -2747,15 +3007,37 @@
           <w:szCs w:val="28"/>
         </w:rPr>
       </w:pPr>
-      <w:r>
-        <w:rPr>
-          <w:rFonts w:ascii="Times New Roman" w:hAnsi="Times New Roman" w:cs="Times New Roman"/>
-          <w:color w:val="0D0D0D" w:themeColor="text1" w:themeTint="F2"/>
-          <w:sz w:val="28"/>
-          <w:szCs w:val="28"/>
-        </w:rPr>
-        <w:t>MessageBox from Tkinter</w:t>
-      </w:r>
+      <w:proofErr w:type="spellStart"/>
+      <w:r>
+        <w:rPr>
+          <w:rFonts w:ascii="Times New Roman" w:hAnsi="Times New Roman" w:cs="Times New Roman"/>
+          <w:color w:val="0D0D0D" w:themeColor="text1" w:themeTint="F2"/>
+          <w:sz w:val="28"/>
+          <w:szCs w:val="28"/>
+        </w:rPr>
+        <w:t>MessageBox</w:t>
+      </w:r>
+      <w:proofErr w:type="spellEnd"/>
+      <w:r>
+        <w:rPr>
+          <w:rFonts w:ascii="Times New Roman" w:hAnsi="Times New Roman" w:cs="Times New Roman"/>
+          <w:color w:val="0D0D0D" w:themeColor="text1" w:themeTint="F2"/>
+          <w:sz w:val="28"/>
+          <w:szCs w:val="28"/>
+        </w:rPr>
+        <w:t xml:space="preserve"> from </w:t>
+      </w:r>
+      <w:proofErr w:type="spellStart"/>
+      <w:r>
+        <w:rPr>
+          <w:rFonts w:ascii="Times New Roman" w:hAnsi="Times New Roman" w:cs="Times New Roman"/>
+          <w:color w:val="0D0D0D" w:themeColor="text1" w:themeTint="F2"/>
+          <w:sz w:val="28"/>
+          <w:szCs w:val="28"/>
+        </w:rPr>
+        <w:t>Tkinter</w:t>
+      </w:r>
+      <w:proofErr w:type="spellEnd"/>
     </w:p>
     <w:p>
       <w:pPr>
@@ -2771,15 +3053,37 @@
           <w:szCs w:val="28"/>
         </w:rPr>
       </w:pPr>
-      <w:r>
-        <w:rPr>
-          <w:rFonts w:ascii="Times New Roman" w:hAnsi="Times New Roman" w:cs="Times New Roman"/>
-          <w:color w:val="0D0D0D" w:themeColor="text1" w:themeTint="F2"/>
-          <w:sz w:val="28"/>
-          <w:szCs w:val="28"/>
-        </w:rPr>
-        <w:t>Ttk from Tkinter</w:t>
-      </w:r>
+      <w:proofErr w:type="spellStart"/>
+      <w:r>
+        <w:rPr>
+          <w:rFonts w:ascii="Times New Roman" w:hAnsi="Times New Roman" w:cs="Times New Roman"/>
+          <w:color w:val="0D0D0D" w:themeColor="text1" w:themeTint="F2"/>
+          <w:sz w:val="28"/>
+          <w:szCs w:val="28"/>
+        </w:rPr>
+        <w:t>Ttk</w:t>
+      </w:r>
+      <w:proofErr w:type="spellEnd"/>
+      <w:r>
+        <w:rPr>
+          <w:rFonts w:ascii="Times New Roman" w:hAnsi="Times New Roman" w:cs="Times New Roman"/>
+          <w:color w:val="0D0D0D" w:themeColor="text1" w:themeTint="F2"/>
+          <w:sz w:val="28"/>
+          <w:szCs w:val="28"/>
+        </w:rPr>
+        <w:t xml:space="preserve"> from </w:t>
+      </w:r>
+      <w:proofErr w:type="spellStart"/>
+      <w:r>
+        <w:rPr>
+          <w:rFonts w:ascii="Times New Roman" w:hAnsi="Times New Roman" w:cs="Times New Roman"/>
+          <w:color w:val="0D0D0D" w:themeColor="text1" w:themeTint="F2"/>
+          <w:sz w:val="28"/>
+          <w:szCs w:val="28"/>
+        </w:rPr>
+        <w:t>Tkinter</w:t>
+      </w:r>
+      <w:proofErr w:type="spellEnd"/>
     </w:p>
     <w:p>
       <w:pPr>
@@ -2795,6 +3099,7 @@
           <w:szCs w:val="28"/>
         </w:rPr>
       </w:pPr>
+      <w:proofErr w:type="spellStart"/>
       <w:r>
         <w:rPr>
           <w:rFonts w:ascii="Times New Roman" w:hAnsi="Times New Roman" w:cs="Times New Roman"/>
@@ -2804,6 +3109,7 @@
         </w:rPr>
         <w:t>Os</w:t>
       </w:r>
+      <w:proofErr w:type="spellEnd"/>
     </w:p>
     <w:p>
       <w:pPr>
@@ -2819,6 +3125,7 @@
           <w:szCs w:val="28"/>
         </w:rPr>
       </w:pPr>
+      <w:proofErr w:type="spellStart"/>
       <w:r>
         <w:rPr>
           <w:rFonts w:ascii="Times New Roman" w:hAnsi="Times New Roman" w:cs="Times New Roman"/>
@@ -2828,6 +3135,7 @@
         </w:rPr>
         <w:t>Shutil</w:t>
       </w:r>
+      <w:proofErr w:type="spellEnd"/>
     </w:p>
     <w:p>
       <w:pPr>
@@ -2891,6 +3199,7 @@
           <w:szCs w:val="28"/>
         </w:rPr>
       </w:pPr>
+      <w:proofErr w:type="spellStart"/>
       <w:r>
         <w:rPr>
           <w:rFonts w:ascii="Times New Roman" w:hAnsi="Times New Roman" w:cs="Times New Roman"/>
@@ -2900,6 +3209,7 @@
         </w:rPr>
         <w:t>FileSystemEventHandler</w:t>
       </w:r>
+      <w:proofErr w:type="spellEnd"/>
     </w:p>
     <w:p>
       <w:pPr>
@@ -3005,13 +3315,15 @@
           <w:ilvl w:val="0"/>
           <w:numId w:val="3"/>
         </w:numPr>
-        <w:rPr>
-          <w:rFonts w:ascii="Times New Roman" w:hAnsi="Times New Roman" w:cs="Times New Roman"/>
-          <w:color w:val="0D0D0D" w:themeColor="text1" w:themeTint="F2"/>
-          <w:sz w:val="28"/>
-          <w:szCs w:val="28"/>
-        </w:rPr>
-      </w:pPr>
+        <w:jc w:val="both"/>
+        <w:rPr>
+          <w:rFonts w:ascii="Times New Roman" w:hAnsi="Times New Roman" w:cs="Times New Roman"/>
+          <w:color w:val="0D0D0D" w:themeColor="text1" w:themeTint="F2"/>
+          <w:sz w:val="28"/>
+          <w:szCs w:val="28"/>
+        </w:rPr>
+      </w:pPr>
+      <w:proofErr w:type="spellStart"/>
       <w:r>
         <w:rPr>
           <w:rFonts w:ascii="Times New Roman" w:hAnsi="Times New Roman" w:cs="Times New Roman"/>
@@ -3020,7 +3332,18 @@
           <w:szCs w:val="28"/>
           <w:u w:val="single"/>
         </w:rPr>
-        <w:t>Tkinter (*):</w:t>
+        <w:t>Tkinter</w:t>
+      </w:r>
+      <w:proofErr w:type="spellEnd"/>
+      <w:r>
+        <w:rPr>
+          <w:rFonts w:ascii="Times New Roman" w:hAnsi="Times New Roman" w:cs="Times New Roman"/>
+          <w:color w:val="0D0D0D" w:themeColor="text1" w:themeTint="F2"/>
+          <w:sz w:val="28"/>
+          <w:szCs w:val="28"/>
+          <w:u w:val="single"/>
+        </w:rPr>
+        <w:t xml:space="preserve"> (*):</w:t>
       </w:r>
       <w:r>
         <w:rPr>
@@ -3038,7 +3361,27 @@
           <w:sz w:val="28"/>
           <w:szCs w:val="28"/>
         </w:rPr>
-        <w:t>The tkinter package or (Tk interface) is the standard python interface to the Tk GUI toolkit</w:t>
+        <w:t xml:space="preserve">The </w:t>
+      </w:r>
+      <w:proofErr w:type="spellStart"/>
+      <w:r>
+        <w:rPr>
+          <w:rFonts w:ascii="Times New Roman" w:hAnsi="Times New Roman" w:cs="Times New Roman"/>
+          <w:color w:val="0D0D0D" w:themeColor="text1" w:themeTint="F2"/>
+          <w:sz w:val="28"/>
+          <w:szCs w:val="28"/>
+        </w:rPr>
+        <w:t>tkinter</w:t>
+      </w:r>
+      <w:proofErr w:type="spellEnd"/>
+      <w:r>
+        <w:rPr>
+          <w:rFonts w:ascii="Times New Roman" w:hAnsi="Times New Roman" w:cs="Times New Roman"/>
+          <w:color w:val="0D0D0D" w:themeColor="text1" w:themeTint="F2"/>
+          <w:sz w:val="28"/>
+          <w:szCs w:val="28"/>
+        </w:rPr>
+        <w:t xml:space="preserve"> package or (Tk interface) is the standard python interface to the Tk GUI toolkit</w:t>
       </w:r>
       <w:r>
         <w:rPr>
@@ -3065,7 +3408,107 @@
           <w:sz w:val="28"/>
           <w:szCs w:val="28"/>
         </w:rPr>
-        <w:t xml:space="preserve">. Tkinter acts as an interface for creating GUI with the use of Tk. With both tkinter and Tk combined we can create beautiful GUIs for desktop application. The “ * ” after the name tkinter means that we are importing everything from the tkinter package to our workspace so that we can use </w:t>
+        <w:t xml:space="preserve">. </w:t>
+      </w:r>
+      <w:proofErr w:type="spellStart"/>
+      <w:r>
+        <w:rPr>
+          <w:rFonts w:ascii="Times New Roman" w:hAnsi="Times New Roman" w:cs="Times New Roman"/>
+          <w:color w:val="0D0D0D" w:themeColor="text1" w:themeTint="F2"/>
+          <w:sz w:val="28"/>
+          <w:szCs w:val="28"/>
+        </w:rPr>
+        <w:t>Tkinter</w:t>
+      </w:r>
+      <w:proofErr w:type="spellEnd"/>
+      <w:r>
+        <w:rPr>
+          <w:rFonts w:ascii="Times New Roman" w:hAnsi="Times New Roman" w:cs="Times New Roman"/>
+          <w:color w:val="0D0D0D" w:themeColor="text1" w:themeTint="F2"/>
+          <w:sz w:val="28"/>
+          <w:szCs w:val="28"/>
+        </w:rPr>
+        <w:t xml:space="preserve"> acts as an interface for creating GUI with the use of Tk. With both </w:t>
+      </w:r>
+      <w:proofErr w:type="spellStart"/>
+      <w:r>
+        <w:rPr>
+          <w:rFonts w:ascii="Times New Roman" w:hAnsi="Times New Roman" w:cs="Times New Roman"/>
+          <w:color w:val="0D0D0D" w:themeColor="text1" w:themeTint="F2"/>
+          <w:sz w:val="28"/>
+          <w:szCs w:val="28"/>
+        </w:rPr>
+        <w:t>tkinter</w:t>
+      </w:r>
+      <w:proofErr w:type="spellEnd"/>
+      <w:r>
+        <w:rPr>
+          <w:rFonts w:ascii="Times New Roman" w:hAnsi="Times New Roman" w:cs="Times New Roman"/>
+          <w:color w:val="0D0D0D" w:themeColor="text1" w:themeTint="F2"/>
+          <w:sz w:val="28"/>
+          <w:szCs w:val="28"/>
+        </w:rPr>
+        <w:t xml:space="preserve"> and Tk combined we can create beautiful GUIs for desktop application. The </w:t>
+      </w:r>
+      <w:proofErr w:type="gramStart"/>
+      <w:r>
+        <w:rPr>
+          <w:rFonts w:ascii="Times New Roman" w:hAnsi="Times New Roman" w:cs="Times New Roman"/>
+          <w:color w:val="0D0D0D" w:themeColor="text1" w:themeTint="F2"/>
+          <w:sz w:val="28"/>
+          <w:szCs w:val="28"/>
+        </w:rPr>
+        <w:t>“ *</w:t>
+      </w:r>
+      <w:proofErr w:type="gramEnd"/>
+      <w:r>
+        <w:rPr>
+          <w:rFonts w:ascii="Times New Roman" w:hAnsi="Times New Roman" w:cs="Times New Roman"/>
+          <w:color w:val="0D0D0D" w:themeColor="text1" w:themeTint="F2"/>
+          <w:sz w:val="28"/>
+          <w:szCs w:val="28"/>
+        </w:rPr>
+        <w:t xml:space="preserve"> ” after the name </w:t>
+      </w:r>
+      <w:proofErr w:type="spellStart"/>
+      <w:r>
+        <w:rPr>
+          <w:rFonts w:ascii="Times New Roman" w:hAnsi="Times New Roman" w:cs="Times New Roman"/>
+          <w:color w:val="0D0D0D" w:themeColor="text1" w:themeTint="F2"/>
+          <w:sz w:val="28"/>
+          <w:szCs w:val="28"/>
+        </w:rPr>
+        <w:t>tkinter</w:t>
+      </w:r>
+      <w:proofErr w:type="spellEnd"/>
+      <w:r>
+        <w:rPr>
+          <w:rFonts w:ascii="Times New Roman" w:hAnsi="Times New Roman" w:cs="Times New Roman"/>
+          <w:color w:val="0D0D0D" w:themeColor="text1" w:themeTint="F2"/>
+          <w:sz w:val="28"/>
+          <w:szCs w:val="28"/>
+        </w:rPr>
+        <w:t xml:space="preserve"> means that we are importing everything from the </w:t>
+      </w:r>
+      <w:proofErr w:type="spellStart"/>
+      <w:r>
+        <w:rPr>
+          <w:rFonts w:ascii="Times New Roman" w:hAnsi="Times New Roman" w:cs="Times New Roman"/>
+          <w:color w:val="0D0D0D" w:themeColor="text1" w:themeTint="F2"/>
+          <w:sz w:val="28"/>
+          <w:szCs w:val="28"/>
+        </w:rPr>
+        <w:t>tkinter</w:t>
+      </w:r>
+      <w:proofErr w:type="spellEnd"/>
+      <w:r>
+        <w:rPr>
+          <w:rFonts w:ascii="Times New Roman" w:hAnsi="Times New Roman" w:cs="Times New Roman"/>
+          <w:color w:val="0D0D0D" w:themeColor="text1" w:themeTint="F2"/>
+          <w:sz w:val="28"/>
+          <w:szCs w:val="28"/>
+        </w:rPr>
+        <w:t xml:space="preserve"> package to our workspace so that we can use </w:t>
       </w:r>
       <w:r>
         <w:rPr>
@@ -3117,6 +3560,7 @@
       <w:pPr>
         <w:pStyle w:val="ListParagraph"/>
         <w:ind w:left="360"/>
+        <w:jc w:val="both"/>
         <w:rPr>
           <w:rFonts w:ascii="Times New Roman" w:hAnsi="Times New Roman" w:cs="Times New Roman"/>
           <w:color w:val="0D0D0D" w:themeColor="text1" w:themeTint="F2"/>
@@ -3132,6 +3576,7 @@
           <w:ilvl w:val="0"/>
           <w:numId w:val="3"/>
         </w:numPr>
+        <w:jc w:val="both"/>
         <w:rPr>
           <w:rFonts w:ascii="Times New Roman" w:hAnsi="Times New Roman" w:cs="Times New Roman"/>
           <w:color w:val="0D0D0D" w:themeColor="text1" w:themeTint="F2"/>
@@ -3140,6 +3585,7 @@
           <w:u w:val="single"/>
         </w:rPr>
       </w:pPr>
+      <w:proofErr w:type="spellStart"/>
       <w:r>
         <w:rPr>
           <w:rFonts w:ascii="Times New Roman" w:hAnsi="Times New Roman" w:cs="Times New Roman"/>
@@ -3148,16 +3594,87 @@
           <w:szCs w:val="28"/>
           <w:u w:val="single"/>
         </w:rPr>
-        <w:t>FileDialog:</w:t>
-      </w:r>
-      <w:r>
-        <w:rPr>
-          <w:rFonts w:ascii="Times New Roman" w:hAnsi="Times New Roman" w:cs="Times New Roman"/>
-          <w:color w:val="0D0D0D" w:themeColor="text1" w:themeTint="F2"/>
-          <w:sz w:val="28"/>
-          <w:szCs w:val="28"/>
-        </w:rPr>
-        <w:t xml:space="preserve"> The filedialog module comes with tkinter and it provides classes and factory functions for creating file or directory selections windows. There are various  file dialog</w:t>
+        <w:t>FileDialog</w:t>
+      </w:r>
+      <w:proofErr w:type="spellEnd"/>
+      <w:r>
+        <w:rPr>
+          <w:rFonts w:ascii="Times New Roman" w:hAnsi="Times New Roman" w:cs="Times New Roman"/>
+          <w:color w:val="0D0D0D" w:themeColor="text1" w:themeTint="F2"/>
+          <w:sz w:val="28"/>
+          <w:szCs w:val="28"/>
+          <w:u w:val="single"/>
+        </w:rPr>
+        <w:t>:</w:t>
+      </w:r>
+      <w:r>
+        <w:rPr>
+          <w:rFonts w:ascii="Times New Roman" w:hAnsi="Times New Roman" w:cs="Times New Roman"/>
+          <w:color w:val="0D0D0D" w:themeColor="text1" w:themeTint="F2"/>
+          <w:sz w:val="28"/>
+          <w:szCs w:val="28"/>
+        </w:rPr>
+        <w:t xml:space="preserve"> The </w:t>
+      </w:r>
+      <w:proofErr w:type="spellStart"/>
+      <w:r>
+        <w:rPr>
+          <w:rFonts w:ascii="Times New Roman" w:hAnsi="Times New Roman" w:cs="Times New Roman"/>
+          <w:color w:val="0D0D0D" w:themeColor="text1" w:themeTint="F2"/>
+          <w:sz w:val="28"/>
+          <w:szCs w:val="28"/>
+        </w:rPr>
+        <w:t>filedialog</w:t>
+      </w:r>
+      <w:proofErr w:type="spellEnd"/>
+      <w:r>
+        <w:rPr>
+          <w:rFonts w:ascii="Times New Roman" w:hAnsi="Times New Roman" w:cs="Times New Roman"/>
+          <w:color w:val="0D0D0D" w:themeColor="text1" w:themeTint="F2"/>
+          <w:sz w:val="28"/>
+          <w:szCs w:val="28"/>
+        </w:rPr>
+        <w:t xml:space="preserve"> module comes with </w:t>
+      </w:r>
+      <w:proofErr w:type="spellStart"/>
+      <w:r>
+        <w:rPr>
+          <w:rFonts w:ascii="Times New Roman" w:hAnsi="Times New Roman" w:cs="Times New Roman"/>
+          <w:color w:val="0D0D0D" w:themeColor="text1" w:themeTint="F2"/>
+          <w:sz w:val="28"/>
+          <w:szCs w:val="28"/>
+        </w:rPr>
+        <w:t>tkinter</w:t>
+      </w:r>
+      <w:proofErr w:type="spellEnd"/>
+      <w:r>
+        <w:rPr>
+          <w:rFonts w:ascii="Times New Roman" w:hAnsi="Times New Roman" w:cs="Times New Roman"/>
+          <w:color w:val="0D0D0D" w:themeColor="text1" w:themeTint="F2"/>
+          <w:sz w:val="28"/>
+          <w:szCs w:val="28"/>
+        </w:rPr>
+        <w:t xml:space="preserve"> and it provides classes and factory functions for creating file or directory selections windows. There are </w:t>
+      </w:r>
+      <w:proofErr w:type="gramStart"/>
+      <w:r>
+        <w:rPr>
+          <w:rFonts w:ascii="Times New Roman" w:hAnsi="Times New Roman" w:cs="Times New Roman"/>
+          <w:color w:val="0D0D0D" w:themeColor="text1" w:themeTint="F2"/>
+          <w:sz w:val="28"/>
+          <w:szCs w:val="28"/>
+        </w:rPr>
+        <w:t>various  file</w:t>
+      </w:r>
+      <w:proofErr w:type="gramEnd"/>
+      <w:r>
+        <w:rPr>
+          <w:rFonts w:ascii="Times New Roman" w:hAnsi="Times New Roman" w:cs="Times New Roman"/>
+          <w:color w:val="0D0D0D" w:themeColor="text1" w:themeTint="F2"/>
+          <w:sz w:val="28"/>
+          <w:szCs w:val="28"/>
+        </w:rPr>
+        <w:t xml:space="preserve"> dialog</w:t>
       </w:r>
       <w:r>
         <w:rPr>
@@ -3175,7 +3692,27 @@
           <w:sz w:val="28"/>
           <w:szCs w:val="28"/>
         </w:rPr>
-        <w:t xml:space="preserve"> present inside the FileDialog </w:t>
+        <w:t xml:space="preserve"> present inside the </w:t>
+      </w:r>
+      <w:proofErr w:type="spellStart"/>
+      <w:r>
+        <w:rPr>
+          <w:rFonts w:ascii="Times New Roman" w:hAnsi="Times New Roman" w:cs="Times New Roman"/>
+          <w:color w:val="0D0D0D" w:themeColor="text1" w:themeTint="F2"/>
+          <w:sz w:val="28"/>
+          <w:szCs w:val="28"/>
+        </w:rPr>
+        <w:t>FileDialog</w:t>
+      </w:r>
+      <w:proofErr w:type="spellEnd"/>
+      <w:r>
+        <w:rPr>
+          <w:rFonts w:ascii="Times New Roman" w:hAnsi="Times New Roman" w:cs="Times New Roman"/>
+          <w:color w:val="0D0D0D" w:themeColor="text1" w:themeTint="F2"/>
+          <w:sz w:val="28"/>
+          <w:szCs w:val="28"/>
+        </w:rPr>
+        <w:t xml:space="preserve"> </w:t>
       </w:r>
       <w:r>
         <w:rPr>
@@ -3185,13 +3722,74 @@
           <w:szCs w:val="28"/>
         </w:rPr>
         <w:lastRenderedPageBreak/>
-        <w:t>module of tkinter. Example: askopenfilenames, askdirectory and many more.</w:t>
+        <w:t xml:space="preserve">module of </w:t>
+      </w:r>
+      <w:proofErr w:type="spellStart"/>
+      <w:r>
+        <w:rPr>
+          <w:rFonts w:ascii="Times New Roman" w:hAnsi="Times New Roman" w:cs="Times New Roman"/>
+          <w:color w:val="0D0D0D" w:themeColor="text1" w:themeTint="F2"/>
+          <w:sz w:val="28"/>
+          <w:szCs w:val="28"/>
+        </w:rPr>
+        <w:t>tkinter</w:t>
+      </w:r>
+      <w:proofErr w:type="spellEnd"/>
+      <w:r>
+        <w:rPr>
+          <w:rFonts w:ascii="Times New Roman" w:hAnsi="Times New Roman" w:cs="Times New Roman"/>
+          <w:color w:val="0D0D0D" w:themeColor="text1" w:themeTint="F2"/>
+          <w:sz w:val="28"/>
+          <w:szCs w:val="28"/>
+        </w:rPr>
+        <w:t xml:space="preserve">. Example: </w:t>
+      </w:r>
+      <w:proofErr w:type="spellStart"/>
+      <w:r>
+        <w:rPr>
+          <w:rFonts w:ascii="Times New Roman" w:hAnsi="Times New Roman" w:cs="Times New Roman"/>
+          <w:color w:val="0D0D0D" w:themeColor="text1" w:themeTint="F2"/>
+          <w:sz w:val="28"/>
+          <w:szCs w:val="28"/>
+        </w:rPr>
+        <w:t>askopenfilenames</w:t>
+      </w:r>
+      <w:proofErr w:type="spellEnd"/>
+      <w:r>
+        <w:rPr>
+          <w:rFonts w:ascii="Times New Roman" w:hAnsi="Times New Roman" w:cs="Times New Roman"/>
+          <w:color w:val="0D0D0D" w:themeColor="text1" w:themeTint="F2"/>
+          <w:sz w:val="28"/>
+          <w:szCs w:val="28"/>
+        </w:rPr>
+        <w:t xml:space="preserve">, </w:t>
+      </w:r>
+      <w:proofErr w:type="spellStart"/>
+      <w:r>
+        <w:rPr>
+          <w:rFonts w:ascii="Times New Roman" w:hAnsi="Times New Roman" w:cs="Times New Roman"/>
+          <w:color w:val="0D0D0D" w:themeColor="text1" w:themeTint="F2"/>
+          <w:sz w:val="28"/>
+          <w:szCs w:val="28"/>
+        </w:rPr>
+        <w:t>askdirectory</w:t>
+      </w:r>
+      <w:proofErr w:type="spellEnd"/>
+      <w:r>
+        <w:rPr>
+          <w:rFonts w:ascii="Times New Roman" w:hAnsi="Times New Roman" w:cs="Times New Roman"/>
+          <w:color w:val="0D0D0D" w:themeColor="text1" w:themeTint="F2"/>
+          <w:sz w:val="28"/>
+          <w:szCs w:val="28"/>
+        </w:rPr>
+        <w:t xml:space="preserve"> and many more.</w:t>
       </w:r>
     </w:p>
     <w:p>
       <w:pPr>
         <w:pStyle w:val="ListParagraph"/>
         <w:ind w:left="360"/>
+        <w:jc w:val="both"/>
         <w:rPr>
           <w:rFonts w:ascii="Times New Roman" w:hAnsi="Times New Roman" w:cs="Times New Roman"/>
           <w:color w:val="0D0D0D" w:themeColor="text1" w:themeTint="F2"/>
@@ -3208,6 +3806,7 @@
           <w:ilvl w:val="0"/>
           <w:numId w:val="3"/>
         </w:numPr>
+        <w:jc w:val="both"/>
         <w:rPr>
           <w:rFonts w:ascii="Times New Roman" w:hAnsi="Times New Roman" w:cs="Times New Roman"/>
           <w:color w:val="0D0D0D" w:themeColor="text1" w:themeTint="F2"/>
@@ -3216,6 +3815,7 @@
           <w:u w:val="single"/>
         </w:rPr>
       </w:pPr>
+      <w:proofErr w:type="spellStart"/>
       <w:r>
         <w:rPr>
           <w:rFonts w:ascii="Times New Roman" w:hAnsi="Times New Roman" w:cs="Times New Roman"/>
@@ -3224,25 +3824,216 @@
           <w:szCs w:val="28"/>
           <w:u w:val="single"/>
         </w:rPr>
-        <w:t>MessageBox:</w:t>
-      </w:r>
-      <w:r>
-        <w:rPr>
-          <w:rFonts w:ascii="Times New Roman" w:hAnsi="Times New Roman" w:cs="Times New Roman"/>
-          <w:color w:val="0D0D0D" w:themeColor="text1" w:themeTint="F2"/>
-          <w:sz w:val="28"/>
-          <w:szCs w:val="28"/>
-        </w:rPr>
-        <w:t xml:space="preserve"> The messagebox module comes with python and provides </w:t>
-      </w:r>
-      <w:r>
-        <w:rPr>
-          <w:rFonts w:ascii="Times New Roman" w:hAnsi="Times New Roman" w:cs="Times New Roman"/>
-          <w:color w:val="0D0D0D" w:themeColor="text1" w:themeTint="F2"/>
-          <w:sz w:val="28"/>
-          <w:szCs w:val="28"/>
-        </w:rPr>
-        <w:t>different functions which can be used to display various types of messages in our program. Some of these messagebox are showinfo, showwarning, showerror, askquestion, askokcancel, askyesno, askretryignore.</w:t>
+        <w:t>MessageBox</w:t>
+      </w:r>
+      <w:proofErr w:type="spellEnd"/>
+      <w:r>
+        <w:rPr>
+          <w:rFonts w:ascii="Times New Roman" w:hAnsi="Times New Roman" w:cs="Times New Roman"/>
+          <w:color w:val="0D0D0D" w:themeColor="text1" w:themeTint="F2"/>
+          <w:sz w:val="28"/>
+          <w:szCs w:val="28"/>
+          <w:u w:val="single"/>
+        </w:rPr>
+        <w:t>:</w:t>
+      </w:r>
+      <w:r>
+        <w:rPr>
+          <w:rFonts w:ascii="Times New Roman" w:hAnsi="Times New Roman" w:cs="Times New Roman"/>
+          <w:color w:val="0D0D0D" w:themeColor="text1" w:themeTint="F2"/>
+          <w:sz w:val="28"/>
+          <w:szCs w:val="28"/>
+        </w:rPr>
+        <w:t xml:space="preserve"> The </w:t>
+      </w:r>
+      <w:proofErr w:type="spellStart"/>
+      <w:r>
+        <w:rPr>
+          <w:rFonts w:ascii="Times New Roman" w:hAnsi="Times New Roman" w:cs="Times New Roman"/>
+          <w:color w:val="0D0D0D" w:themeColor="text1" w:themeTint="F2"/>
+          <w:sz w:val="28"/>
+          <w:szCs w:val="28"/>
+        </w:rPr>
+        <w:t>messagebox</w:t>
+      </w:r>
+      <w:proofErr w:type="spellEnd"/>
+      <w:r>
+        <w:rPr>
+          <w:rFonts w:ascii="Times New Roman" w:hAnsi="Times New Roman" w:cs="Times New Roman"/>
+          <w:color w:val="0D0D0D" w:themeColor="text1" w:themeTint="F2"/>
+          <w:sz w:val="28"/>
+          <w:szCs w:val="28"/>
+        </w:rPr>
+        <w:t xml:space="preserve"> module comes with python and provides </w:t>
+      </w:r>
+      <w:r>
+        <w:rPr>
+          <w:rFonts w:ascii="Times New Roman" w:hAnsi="Times New Roman" w:cs="Times New Roman"/>
+          <w:color w:val="0D0D0D" w:themeColor="text1" w:themeTint="F2"/>
+          <w:sz w:val="28"/>
+          <w:szCs w:val="28"/>
+        </w:rPr>
+        <w:t xml:space="preserve">different functions which can be used to display various types of messages in our program. Some of these </w:t>
+      </w:r>
+      <w:proofErr w:type="spellStart"/>
+      <w:r>
+        <w:rPr>
+          <w:rFonts w:ascii="Times New Roman" w:hAnsi="Times New Roman" w:cs="Times New Roman"/>
+          <w:color w:val="0D0D0D" w:themeColor="text1" w:themeTint="F2"/>
+          <w:sz w:val="28"/>
+          <w:szCs w:val="28"/>
+        </w:rPr>
+        <w:t>messagebox</w:t>
+      </w:r>
+      <w:proofErr w:type="spellEnd"/>
+      <w:r>
+        <w:rPr>
+          <w:rFonts w:ascii="Times New Roman" w:hAnsi="Times New Roman" w:cs="Times New Roman"/>
+          <w:color w:val="0D0D0D" w:themeColor="text1" w:themeTint="F2"/>
+          <w:sz w:val="28"/>
+          <w:szCs w:val="28"/>
+        </w:rPr>
+        <w:t xml:space="preserve"> are </w:t>
+      </w:r>
+      <w:proofErr w:type="spellStart"/>
+      <w:r>
+        <w:rPr>
+          <w:rFonts w:ascii="Times New Roman" w:hAnsi="Times New Roman" w:cs="Times New Roman"/>
+          <w:color w:val="0D0D0D" w:themeColor="text1" w:themeTint="F2"/>
+          <w:sz w:val="28"/>
+          <w:szCs w:val="28"/>
+        </w:rPr>
+        <w:t>showinfo</w:t>
+      </w:r>
+      <w:proofErr w:type="spellEnd"/>
+      <w:r>
+        <w:rPr>
+          <w:rFonts w:ascii="Times New Roman" w:hAnsi="Times New Roman" w:cs="Times New Roman"/>
+          <w:color w:val="0D0D0D" w:themeColor="text1" w:themeTint="F2"/>
+          <w:sz w:val="28"/>
+          <w:szCs w:val="28"/>
+        </w:rPr>
+        <w:t xml:space="preserve">, </w:t>
+      </w:r>
+      <w:proofErr w:type="spellStart"/>
+      <w:r>
+        <w:rPr>
+          <w:rFonts w:ascii="Times New Roman" w:hAnsi="Times New Roman" w:cs="Times New Roman"/>
+          <w:color w:val="0D0D0D" w:themeColor="text1" w:themeTint="F2"/>
+          <w:sz w:val="28"/>
+          <w:szCs w:val="28"/>
+        </w:rPr>
+        <w:t>showwarning</w:t>
+      </w:r>
+      <w:proofErr w:type="spellEnd"/>
+      <w:r>
+        <w:rPr>
+          <w:rFonts w:ascii="Times New Roman" w:hAnsi="Times New Roman" w:cs="Times New Roman"/>
+          <w:color w:val="0D0D0D" w:themeColor="text1" w:themeTint="F2"/>
+          <w:sz w:val="28"/>
+          <w:szCs w:val="28"/>
+        </w:rPr>
+        <w:t xml:space="preserve">, </w:t>
+      </w:r>
+      <w:proofErr w:type="spellStart"/>
+      <w:r>
+        <w:rPr>
+          <w:rFonts w:ascii="Times New Roman" w:hAnsi="Times New Roman" w:cs="Times New Roman"/>
+          <w:color w:val="0D0D0D" w:themeColor="text1" w:themeTint="F2"/>
+          <w:sz w:val="28"/>
+          <w:szCs w:val="28"/>
+        </w:rPr>
+        <w:t>showerror</w:t>
+      </w:r>
+      <w:proofErr w:type="spellEnd"/>
+      <w:r>
+        <w:rPr>
+          <w:rFonts w:ascii="Times New Roman" w:hAnsi="Times New Roman" w:cs="Times New Roman"/>
+          <w:color w:val="0D0D0D" w:themeColor="text1" w:themeTint="F2"/>
+          <w:sz w:val="28"/>
+          <w:szCs w:val="28"/>
+        </w:rPr>
+        <w:t xml:space="preserve">, </w:t>
+      </w:r>
+      <w:proofErr w:type="spellStart"/>
+      <w:r>
+        <w:rPr>
+          <w:rFonts w:ascii="Times New Roman" w:hAnsi="Times New Roman" w:cs="Times New Roman"/>
+          <w:color w:val="0D0D0D" w:themeColor="text1" w:themeTint="F2"/>
+          <w:sz w:val="28"/>
+          <w:szCs w:val="28"/>
+        </w:rPr>
+        <w:t>askquestion</w:t>
+      </w:r>
+      <w:proofErr w:type="spellEnd"/>
+      <w:r>
+        <w:rPr>
+          <w:rFonts w:ascii="Times New Roman" w:hAnsi="Times New Roman" w:cs="Times New Roman"/>
+          <w:color w:val="0D0D0D" w:themeColor="text1" w:themeTint="F2"/>
+          <w:sz w:val="28"/>
+          <w:szCs w:val="28"/>
+        </w:rPr>
+        <w:t xml:space="preserve">, </w:t>
+      </w:r>
+      <w:proofErr w:type="spellStart"/>
+      <w:r>
+        <w:rPr>
+          <w:rFonts w:ascii="Times New Roman" w:hAnsi="Times New Roman" w:cs="Times New Roman"/>
+          <w:color w:val="0D0D0D" w:themeColor="text1" w:themeTint="F2"/>
+          <w:sz w:val="28"/>
+          <w:szCs w:val="28"/>
+        </w:rPr>
+        <w:t>askokcancel</w:t>
+      </w:r>
+      <w:proofErr w:type="spellEnd"/>
+      <w:r>
+        <w:rPr>
+          <w:rFonts w:ascii="Times New Roman" w:hAnsi="Times New Roman" w:cs="Times New Roman"/>
+          <w:color w:val="0D0D0D" w:themeColor="text1" w:themeTint="F2"/>
+          <w:sz w:val="28"/>
+          <w:szCs w:val="28"/>
+        </w:rPr>
+        <w:t xml:space="preserve">, </w:t>
+      </w:r>
+      <w:proofErr w:type="spellStart"/>
+      <w:r>
+        <w:rPr>
+          <w:rFonts w:ascii="Times New Roman" w:hAnsi="Times New Roman" w:cs="Times New Roman"/>
+          <w:color w:val="0D0D0D" w:themeColor="text1" w:themeTint="F2"/>
+          <w:sz w:val="28"/>
+          <w:szCs w:val="28"/>
+        </w:rPr>
+        <w:t>askyesno</w:t>
+      </w:r>
+      <w:proofErr w:type="spellEnd"/>
+      <w:r>
+        <w:rPr>
+          <w:rFonts w:ascii="Times New Roman" w:hAnsi="Times New Roman" w:cs="Times New Roman"/>
+          <w:color w:val="0D0D0D" w:themeColor="text1" w:themeTint="F2"/>
+          <w:sz w:val="28"/>
+          <w:szCs w:val="28"/>
+        </w:rPr>
+        <w:t xml:space="preserve">, </w:t>
+      </w:r>
+      <w:proofErr w:type="spellStart"/>
+      <w:r>
+        <w:rPr>
+          <w:rFonts w:ascii="Times New Roman" w:hAnsi="Times New Roman" w:cs="Times New Roman"/>
+          <w:color w:val="0D0D0D" w:themeColor="text1" w:themeTint="F2"/>
+          <w:sz w:val="28"/>
+          <w:szCs w:val="28"/>
+        </w:rPr>
+        <w:t>askretryignore</w:t>
+      </w:r>
+      <w:proofErr w:type="spellEnd"/>
+      <w:r>
+        <w:rPr>
+          <w:rFonts w:ascii="Times New Roman" w:hAnsi="Times New Roman" w:cs="Times New Roman"/>
+          <w:color w:val="0D0D0D" w:themeColor="text1" w:themeTint="F2"/>
+          <w:sz w:val="28"/>
+          <w:szCs w:val="28"/>
+        </w:rPr>
+        <w:t>.</w:t>
       </w:r>
       <w:r>
         <w:rPr>
@@ -3257,6 +4048,7 @@
     <w:p>
       <w:pPr>
         <w:pStyle w:val="ListParagraph"/>
+        <w:jc w:val="both"/>
         <w:rPr>
           <w:rFonts w:ascii="Times New Roman" w:hAnsi="Times New Roman" w:cs="Times New Roman"/>
           <w:color w:val="0D0D0D" w:themeColor="text1" w:themeTint="F2"/>
@@ -3273,6 +4065,7 @@
           <w:ilvl w:val="0"/>
           <w:numId w:val="3"/>
         </w:numPr>
+        <w:jc w:val="both"/>
         <w:rPr>
           <w:rFonts w:ascii="Times New Roman" w:hAnsi="Times New Roman" w:cs="Times New Roman"/>
           <w:color w:val="0D0D0D" w:themeColor="text1" w:themeTint="F2"/>
@@ -3281,6 +4074,7 @@
           <w:u w:val="single"/>
         </w:rPr>
       </w:pPr>
+      <w:proofErr w:type="spellStart"/>
       <w:r>
         <w:rPr>
           <w:rFonts w:ascii="Times New Roman" w:hAnsi="Times New Roman" w:cs="Times New Roman"/>
@@ -3289,39 +4083,133 @@
           <w:szCs w:val="28"/>
           <w:u w:val="single"/>
         </w:rPr>
-        <w:t>Ttk:</w:t>
-      </w:r>
-      <w:r>
-        <w:rPr>
-          <w:rFonts w:ascii="Times New Roman" w:hAnsi="Times New Roman" w:cs="Times New Roman"/>
-          <w:color w:val="0D0D0D" w:themeColor="text1" w:themeTint="F2"/>
-          <w:sz w:val="28"/>
-          <w:szCs w:val="28"/>
-        </w:rPr>
-        <w:t xml:space="preserve">  Ttk is the sub module of tkinter also known as (Themed Tk) and it contain identical widgets like tkinter</w:t>
-      </w:r>
-      <w:r>
-        <w:rPr>
-          <w:rFonts w:ascii="Times New Roman" w:hAnsi="Times New Roman" w:cs="Times New Roman"/>
-          <w:color w:val="0D0D0D" w:themeColor="text1" w:themeTint="F2"/>
-          <w:sz w:val="28"/>
-          <w:szCs w:val="28"/>
-        </w:rPr>
-        <w:t>(Tk)</w:t>
-      </w:r>
-      <w:r>
-        <w:rPr>
-          <w:rFonts w:ascii="Times New Roman" w:hAnsi="Times New Roman" w:cs="Times New Roman"/>
-          <w:color w:val="0D0D0D" w:themeColor="text1" w:themeTint="F2"/>
-          <w:sz w:val="28"/>
-          <w:szCs w:val="28"/>
-        </w:rPr>
-        <w:t xml:space="preserve"> along with some new widgets and the widgets in ttk module are more modern than Tk widgets and they can be styles in different ways.</w:t>
+        <w:t>Ttk</w:t>
+      </w:r>
+      <w:proofErr w:type="spellEnd"/>
+      <w:r>
+        <w:rPr>
+          <w:rFonts w:ascii="Times New Roman" w:hAnsi="Times New Roman" w:cs="Times New Roman"/>
+          <w:color w:val="0D0D0D" w:themeColor="text1" w:themeTint="F2"/>
+          <w:sz w:val="28"/>
+          <w:szCs w:val="28"/>
+          <w:u w:val="single"/>
+        </w:rPr>
+        <w:t>:</w:t>
+      </w:r>
+      <w:r>
+        <w:rPr>
+          <w:rFonts w:ascii="Times New Roman" w:hAnsi="Times New Roman" w:cs="Times New Roman"/>
+          <w:color w:val="0D0D0D" w:themeColor="text1" w:themeTint="F2"/>
+          <w:sz w:val="28"/>
+          <w:szCs w:val="28"/>
+        </w:rPr>
+        <w:t xml:space="preserve">  </w:t>
+      </w:r>
+      <w:proofErr w:type="spellStart"/>
+      <w:r>
+        <w:rPr>
+          <w:rFonts w:ascii="Times New Roman" w:hAnsi="Times New Roman" w:cs="Times New Roman"/>
+          <w:color w:val="0D0D0D" w:themeColor="text1" w:themeTint="F2"/>
+          <w:sz w:val="28"/>
+          <w:szCs w:val="28"/>
+        </w:rPr>
+        <w:t>Ttk</w:t>
+      </w:r>
+      <w:proofErr w:type="spellEnd"/>
+      <w:r>
+        <w:rPr>
+          <w:rFonts w:ascii="Times New Roman" w:hAnsi="Times New Roman" w:cs="Times New Roman"/>
+          <w:color w:val="0D0D0D" w:themeColor="text1" w:themeTint="F2"/>
+          <w:sz w:val="28"/>
+          <w:szCs w:val="28"/>
+        </w:rPr>
+        <w:t xml:space="preserve"> is the sub module of </w:t>
+      </w:r>
+      <w:proofErr w:type="spellStart"/>
+      <w:r>
+        <w:rPr>
+          <w:rFonts w:ascii="Times New Roman" w:hAnsi="Times New Roman" w:cs="Times New Roman"/>
+          <w:color w:val="0D0D0D" w:themeColor="text1" w:themeTint="F2"/>
+          <w:sz w:val="28"/>
+          <w:szCs w:val="28"/>
+        </w:rPr>
+        <w:t>tkinter</w:t>
+      </w:r>
+      <w:proofErr w:type="spellEnd"/>
+      <w:r>
+        <w:rPr>
+          <w:rFonts w:ascii="Times New Roman" w:hAnsi="Times New Roman" w:cs="Times New Roman"/>
+          <w:color w:val="0D0D0D" w:themeColor="text1" w:themeTint="F2"/>
+          <w:sz w:val="28"/>
+          <w:szCs w:val="28"/>
+        </w:rPr>
+        <w:t xml:space="preserve"> also known as (Themed Tk) and it contain identical widgets like </w:t>
+      </w:r>
+      <w:proofErr w:type="spellStart"/>
+      <w:proofErr w:type="gramStart"/>
+      <w:r>
+        <w:rPr>
+          <w:rFonts w:ascii="Times New Roman" w:hAnsi="Times New Roman" w:cs="Times New Roman"/>
+          <w:color w:val="0D0D0D" w:themeColor="text1" w:themeTint="F2"/>
+          <w:sz w:val="28"/>
+          <w:szCs w:val="28"/>
+        </w:rPr>
+        <w:t>tkinter</w:t>
+      </w:r>
+      <w:proofErr w:type="spellEnd"/>
+      <w:r>
+        <w:rPr>
+          <w:rFonts w:ascii="Times New Roman" w:hAnsi="Times New Roman" w:cs="Times New Roman"/>
+          <w:color w:val="0D0D0D" w:themeColor="text1" w:themeTint="F2"/>
+          <w:sz w:val="28"/>
+          <w:szCs w:val="28"/>
+        </w:rPr>
+        <w:t>(</w:t>
+      </w:r>
+      <w:proofErr w:type="gramEnd"/>
+      <w:r>
+        <w:rPr>
+          <w:rFonts w:ascii="Times New Roman" w:hAnsi="Times New Roman" w:cs="Times New Roman"/>
+          <w:color w:val="0D0D0D" w:themeColor="text1" w:themeTint="F2"/>
+          <w:sz w:val="28"/>
+          <w:szCs w:val="28"/>
+        </w:rPr>
+        <w:t>Tk)</w:t>
+      </w:r>
+      <w:r>
+        <w:rPr>
+          <w:rFonts w:ascii="Times New Roman" w:hAnsi="Times New Roman" w:cs="Times New Roman"/>
+          <w:color w:val="0D0D0D" w:themeColor="text1" w:themeTint="F2"/>
+          <w:sz w:val="28"/>
+          <w:szCs w:val="28"/>
+        </w:rPr>
+        <w:t xml:space="preserve"> along with some new widgets and the widgets in </w:t>
+      </w:r>
+      <w:proofErr w:type="spellStart"/>
+      <w:r>
+        <w:rPr>
+          <w:rFonts w:ascii="Times New Roman" w:hAnsi="Times New Roman" w:cs="Times New Roman"/>
+          <w:color w:val="0D0D0D" w:themeColor="text1" w:themeTint="F2"/>
+          <w:sz w:val="28"/>
+          <w:szCs w:val="28"/>
+        </w:rPr>
+        <w:t>ttk</w:t>
+      </w:r>
+      <w:proofErr w:type="spellEnd"/>
+      <w:r>
+        <w:rPr>
+          <w:rFonts w:ascii="Times New Roman" w:hAnsi="Times New Roman" w:cs="Times New Roman"/>
+          <w:color w:val="0D0D0D" w:themeColor="text1" w:themeTint="F2"/>
+          <w:sz w:val="28"/>
+          <w:szCs w:val="28"/>
+        </w:rPr>
+        <w:t xml:space="preserve"> module are more modern than Tk widgets and they can be styles in different ways.</w:t>
       </w:r>
     </w:p>
     <w:p>
       <w:pPr>
         <w:pStyle w:val="ListParagraph"/>
+        <w:jc w:val="both"/>
         <w:rPr>
           <w:rFonts w:ascii="Times New Roman" w:hAnsi="Times New Roman" w:cs="Times New Roman"/>
           <w:color w:val="0D0D0D" w:themeColor="text1" w:themeTint="F2"/>
@@ -3338,6 +4226,7 @@
           <w:ilvl w:val="0"/>
           <w:numId w:val="3"/>
         </w:numPr>
+        <w:jc w:val="both"/>
         <w:rPr>
           <w:rFonts w:ascii="Times New Roman" w:hAnsi="Times New Roman" w:cs="Times New Roman"/>
           <w:color w:val="0D0D0D" w:themeColor="text1" w:themeTint="F2"/>
@@ -3346,6 +4235,7 @@
           <w:u w:val="single"/>
         </w:rPr>
       </w:pPr>
+      <w:proofErr w:type="spellStart"/>
       <w:r>
         <w:rPr>
           <w:rFonts w:ascii="Times New Roman" w:hAnsi="Times New Roman" w:cs="Times New Roman"/>
@@ -3354,8 +4244,9 @@
           <w:szCs w:val="28"/>
           <w:u w:val="single"/>
         </w:rPr>
-        <w:t>Os:</w:t>
-      </w:r>
+        <w:t>Os</w:t>
+      </w:r>
+      <w:proofErr w:type="spellEnd"/>
       <w:r>
         <w:rPr>
           <w:rFonts w:ascii="Times New Roman" w:hAnsi="Times New Roman" w:cs="Times New Roman"/>
@@ -3364,6 +4255,16 @@
           <w:szCs w:val="28"/>
           <w:u w:val="single"/>
         </w:rPr>
+        <w:t>:</w:t>
+      </w:r>
+      <w:r>
+        <w:rPr>
+          <w:rFonts w:ascii="Times New Roman" w:hAnsi="Times New Roman" w:cs="Times New Roman"/>
+          <w:color w:val="0D0D0D" w:themeColor="text1" w:themeTint="F2"/>
+          <w:sz w:val="28"/>
+          <w:szCs w:val="28"/>
+          <w:u w:val="single"/>
+        </w:rPr>
         <w:t xml:space="preserve"> </w:t>
       </w:r>
       <w:r>
@@ -3380,6 +4281,7 @@
     <w:p>
       <w:pPr>
         <w:pStyle w:val="ListParagraph"/>
+        <w:jc w:val="both"/>
         <w:rPr>
           <w:rFonts w:ascii="Times New Roman" w:hAnsi="Times New Roman" w:cs="Times New Roman"/>
           <w:color w:val="0D0D0D" w:themeColor="text1" w:themeTint="F2"/>
@@ -3396,6 +4298,7 @@
           <w:ilvl w:val="0"/>
           <w:numId w:val="3"/>
         </w:numPr>
+        <w:jc w:val="both"/>
         <w:rPr>
           <w:rFonts w:ascii="Times New Roman" w:hAnsi="Times New Roman" w:cs="Times New Roman"/>
           <w:color w:val="0D0D0D" w:themeColor="text1" w:themeTint="F2"/>
@@ -3404,6 +4307,7 @@
           <w:u w:val="single"/>
         </w:rPr>
       </w:pPr>
+      <w:proofErr w:type="spellStart"/>
       <w:r>
         <w:rPr>
           <w:rFonts w:ascii="Times New Roman" w:hAnsi="Times New Roman" w:cs="Times New Roman"/>
@@ -3412,8 +4316,9 @@
           <w:szCs w:val="28"/>
           <w:u w:val="single"/>
         </w:rPr>
-        <w:t>Shutil:</w:t>
-      </w:r>
+        <w:t>Shutil</w:t>
+      </w:r>
+      <w:proofErr w:type="spellEnd"/>
       <w:r>
         <w:rPr>
           <w:rFonts w:ascii="Times New Roman" w:hAnsi="Times New Roman" w:cs="Times New Roman"/>
@@ -3422,6 +4327,16 @@
           <w:szCs w:val="28"/>
           <w:u w:val="single"/>
         </w:rPr>
+        <w:t>:</w:t>
+      </w:r>
+      <w:r>
+        <w:rPr>
+          <w:rFonts w:ascii="Times New Roman" w:hAnsi="Times New Roman" w:cs="Times New Roman"/>
+          <w:color w:val="0D0D0D" w:themeColor="text1" w:themeTint="F2"/>
+          <w:sz w:val="28"/>
+          <w:szCs w:val="28"/>
+          <w:u w:val="single"/>
+        </w:rPr>
         <w:t xml:space="preserve"> </w:t>
       </w:r>
       <w:r>
@@ -3451,6 +4366,7 @@
         </w:rPr>
         <w:t xml:space="preserve">level version of </w:t>
       </w:r>
+      <w:proofErr w:type="spellStart"/>
       <w:r>
         <w:rPr>
           <w:rFonts w:ascii="Times New Roman" w:hAnsi="Times New Roman" w:cs="Times New Roman"/>
@@ -3467,8 +4383,19 @@
           <w:sz w:val="28"/>
           <w:szCs w:val="28"/>
         </w:rPr>
-        <w:t xml:space="preserve">s module and contains some features which are not present in </w:t>
-      </w:r>
+        <w:t>s</w:t>
+      </w:r>
+      <w:proofErr w:type="spellEnd"/>
+      <w:r>
+        <w:rPr>
+          <w:rFonts w:ascii="Times New Roman" w:hAnsi="Times New Roman" w:cs="Times New Roman"/>
+          <w:color w:val="0D0D0D" w:themeColor="text1" w:themeTint="F2"/>
+          <w:sz w:val="28"/>
+          <w:szCs w:val="28"/>
+        </w:rPr>
+        <w:t xml:space="preserve"> module and contains some features which are not present in </w:t>
+      </w:r>
+      <w:proofErr w:type="spellStart"/>
       <w:r>
         <w:rPr>
           <w:rFonts w:ascii="Times New Roman" w:hAnsi="Times New Roman" w:cs="Times New Roman"/>
@@ -3485,12 +4412,23 @@
           <w:sz w:val="28"/>
           <w:szCs w:val="28"/>
         </w:rPr>
-        <w:t>s module.</w:t>
+        <w:t>s</w:t>
+      </w:r>
+      <w:proofErr w:type="spellEnd"/>
+      <w:r>
+        <w:rPr>
+          <w:rFonts w:ascii="Times New Roman" w:hAnsi="Times New Roman" w:cs="Times New Roman"/>
+          <w:color w:val="0D0D0D" w:themeColor="text1" w:themeTint="F2"/>
+          <w:sz w:val="28"/>
+          <w:szCs w:val="28"/>
+        </w:rPr>
+        <w:t xml:space="preserve"> module.</w:t>
       </w:r>
     </w:p>
     <w:p>
       <w:pPr>
         <w:pStyle w:val="ListParagraph"/>
+        <w:jc w:val="both"/>
         <w:rPr>
           <w:rFonts w:ascii="Times New Roman" w:hAnsi="Times New Roman" w:cs="Times New Roman"/>
           <w:color w:val="0D0D0D" w:themeColor="text1" w:themeTint="F2"/>
@@ -3507,6 +4445,7 @@
           <w:ilvl w:val="0"/>
           <w:numId w:val="3"/>
         </w:numPr>
+        <w:jc w:val="both"/>
         <w:rPr>
           <w:rFonts w:ascii="Times New Roman" w:hAnsi="Times New Roman" w:cs="Times New Roman"/>
           <w:color w:val="0D0D0D" w:themeColor="text1" w:themeTint="F2"/>
@@ -3548,6 +4487,7 @@
     <w:p>
       <w:pPr>
         <w:pStyle w:val="ListParagraph"/>
+        <w:jc w:val="both"/>
         <w:rPr>
           <w:rFonts w:ascii="Times New Roman" w:hAnsi="Times New Roman" w:cs="Times New Roman"/>
           <w:color w:val="0D0D0D" w:themeColor="text1" w:themeTint="F2"/>
@@ -3564,6 +4504,7 @@
           <w:ilvl w:val="0"/>
           <w:numId w:val="3"/>
         </w:numPr>
+        <w:jc w:val="both"/>
         <w:rPr>
           <w:rFonts w:ascii="Times New Roman" w:hAnsi="Times New Roman" w:cs="Times New Roman"/>
           <w:color w:val="0D0D0D" w:themeColor="text1" w:themeTint="F2"/>
@@ -3572,6 +4513,7 @@
           <w:u w:val="single"/>
         </w:rPr>
       </w:pPr>
+      <w:proofErr w:type="spellStart"/>
       <w:r>
         <w:rPr>
           <w:rFonts w:ascii="Times New Roman" w:hAnsi="Times New Roman" w:cs="Times New Roman"/>
@@ -3580,16 +4522,47 @@
           <w:szCs w:val="28"/>
           <w:u w:val="single"/>
         </w:rPr>
-        <w:t>FileSystemEventHandler:</w:t>
-      </w:r>
-      <w:r>
-        <w:rPr>
-          <w:rFonts w:ascii="Times New Roman" w:hAnsi="Times New Roman" w:cs="Times New Roman"/>
-          <w:color w:val="0D0D0D" w:themeColor="text1" w:themeTint="F2"/>
-          <w:sz w:val="28"/>
-          <w:szCs w:val="28"/>
-        </w:rPr>
-        <w:t xml:space="preserve">  FileSystemEventHandler comes under the watchdog module in python which is used to handle the events which </w:t>
+        <w:t>FileSystemEventHandler</w:t>
+      </w:r>
+      <w:proofErr w:type="spellEnd"/>
+      <w:r>
+        <w:rPr>
+          <w:rFonts w:ascii="Times New Roman" w:hAnsi="Times New Roman" w:cs="Times New Roman"/>
+          <w:color w:val="0D0D0D" w:themeColor="text1" w:themeTint="F2"/>
+          <w:sz w:val="28"/>
+          <w:szCs w:val="28"/>
+          <w:u w:val="single"/>
+        </w:rPr>
+        <w:t>:</w:t>
+      </w:r>
+      <w:r>
+        <w:rPr>
+          <w:rFonts w:ascii="Times New Roman" w:hAnsi="Times New Roman" w:cs="Times New Roman"/>
+          <w:color w:val="0D0D0D" w:themeColor="text1" w:themeTint="F2"/>
+          <w:sz w:val="28"/>
+          <w:szCs w:val="28"/>
+        </w:rPr>
+        <w:t xml:space="preserve">  </w:t>
+      </w:r>
+      <w:proofErr w:type="spellStart"/>
+      <w:r>
+        <w:rPr>
+          <w:rFonts w:ascii="Times New Roman" w:hAnsi="Times New Roman" w:cs="Times New Roman"/>
+          <w:color w:val="0D0D0D" w:themeColor="text1" w:themeTint="F2"/>
+          <w:sz w:val="28"/>
+          <w:szCs w:val="28"/>
+        </w:rPr>
+        <w:t>FileSystemEventHandler</w:t>
+      </w:r>
+      <w:proofErr w:type="spellEnd"/>
+      <w:r>
+        <w:rPr>
+          <w:rFonts w:ascii="Times New Roman" w:hAnsi="Times New Roman" w:cs="Times New Roman"/>
+          <w:color w:val="0D0D0D" w:themeColor="text1" w:themeTint="F2"/>
+          <w:sz w:val="28"/>
+          <w:szCs w:val="28"/>
+        </w:rPr>
+        <w:t xml:space="preserve"> comes under the watchdog module in python which is used to handle the events which </w:t>
       </w:r>
       <w:r>
         <w:rPr>
@@ -3622,6 +4595,7 @@
     <w:p>
       <w:pPr>
         <w:pStyle w:val="ListParagraph"/>
+        <w:jc w:val="both"/>
         <w:rPr>
           <w:rFonts w:ascii="Times New Roman" w:hAnsi="Times New Roman" w:cs="Times New Roman"/>
           <w:color w:val="0D0D0D" w:themeColor="text1" w:themeTint="F2"/>
@@ -3638,6 +4612,7 @@
           <w:ilvl w:val="0"/>
           <w:numId w:val="3"/>
         </w:numPr>
+        <w:jc w:val="both"/>
         <w:rPr>
           <w:rFonts w:ascii="Times New Roman" w:hAnsi="Times New Roman" w:cs="Times New Roman"/>
           <w:color w:val="0D0D0D" w:themeColor="text1" w:themeTint="F2"/>
@@ -3679,6 +4654,7 @@
     <w:p>
       <w:pPr>
         <w:pStyle w:val="ListParagraph"/>
+        <w:jc w:val="both"/>
         <w:rPr>
           <w:rFonts w:ascii="Times New Roman" w:hAnsi="Times New Roman" w:cs="Times New Roman"/>
           <w:color w:val="0D0D0D" w:themeColor="text1" w:themeTint="F2"/>
@@ -3695,6 +4671,7 @@
           <w:ilvl w:val="0"/>
           <w:numId w:val="3"/>
         </w:numPr>
+        <w:jc w:val="both"/>
         <w:rPr>
           <w:rFonts w:ascii="Times New Roman" w:hAnsi="Times New Roman" w:cs="Times New Roman"/>
           <w:color w:val="0D0D0D" w:themeColor="text1" w:themeTint="F2"/>
@@ -3745,6 +4722,7 @@
     <w:p>
       <w:pPr>
         <w:pStyle w:val="ListParagraph"/>
+        <w:jc w:val="both"/>
         <w:rPr>
           <w:rFonts w:ascii="Times New Roman" w:hAnsi="Times New Roman" w:cs="Times New Roman"/>
           <w:color w:val="0D0D0D" w:themeColor="text1" w:themeTint="F2"/>
@@ -3802,62 +4780,265 @@
     </w:p>
     <w:p>
       <w:pPr>
-        <w:rPr>
-          <w:rFonts w:ascii="Times New Roman" w:hAnsi="Times New Roman" w:cs="Times New Roman"/>
-          <w:color w:val="0D0D0D" w:themeColor="text1" w:themeTint="F2"/>
-          <w:sz w:val="28"/>
-          <w:szCs w:val="28"/>
-        </w:rPr>
-      </w:pPr>
-      <w:r>
-        <w:rPr>
-          <w:rFonts w:ascii="Times New Roman" w:hAnsi="Times New Roman" w:cs="Times New Roman"/>
-          <w:color w:val="0D0D0D" w:themeColor="text1" w:themeTint="F2"/>
-          <w:sz w:val="28"/>
-          <w:szCs w:val="28"/>
-        </w:rPr>
-        <w:t>The File Organizer is developed using the tkinter module along with the other modules listed above for its functionality</w:t>
-      </w:r>
-      <w:r>
-        <w:rPr>
-          <w:rFonts w:ascii="Times New Roman" w:hAnsi="Times New Roman" w:cs="Times New Roman"/>
-          <w:color w:val="0D0D0D" w:themeColor="text1" w:themeTint="F2"/>
-          <w:sz w:val="28"/>
-          <w:szCs w:val="28"/>
-        </w:rPr>
-        <w:t xml:space="preserve">. Tkinter module is used to create the GUI of the program along with all the widgets. Then comes the filedialog module which is used here for the selection of directories to monitor and directories to move or organize the files into. The module messagebox is used here to give system interrupts on the time something is going wrong in the program for example selection of directories or selection of files at that time the message boxes will guide the user to correct the mistake in selection. </w:t>
-      </w:r>
-      <w:r>
-        <w:rPr>
-          <w:rFonts w:ascii="Times New Roman" w:hAnsi="Times New Roman" w:cs="Times New Roman"/>
-          <w:color w:val="0D0D0D" w:themeColor="text1" w:themeTint="F2"/>
-          <w:sz w:val="28"/>
-          <w:szCs w:val="28"/>
-        </w:rPr>
-        <w:t xml:space="preserve">The ttk module is used to add some modern looks to the program by providing a progress bar. </w:t>
-      </w:r>
-    </w:p>
-    <w:p>
-      <w:pPr>
-        <w:rPr>
-          <w:rFonts w:ascii="Times New Roman" w:hAnsi="Times New Roman" w:cs="Times New Roman"/>
-          <w:color w:val="0D0D0D" w:themeColor="text1" w:themeTint="F2"/>
-          <w:sz w:val="28"/>
-          <w:szCs w:val="28"/>
-        </w:rPr>
-      </w:pPr>
-      <w:r>
-        <w:rPr>
-          <w:rFonts w:ascii="Times New Roman" w:hAnsi="Times New Roman" w:cs="Times New Roman"/>
-          <w:color w:val="0D0D0D" w:themeColor="text1" w:themeTint="F2"/>
-          <w:sz w:val="28"/>
-          <w:szCs w:val="28"/>
-        </w:rPr>
-        <w:t>In this program Os module works as a connector for joining paths of various directories and it is also used to create new directories during the runtime. The shutil module helps in organizing the files in the directories by moving them from one place to other. The observer and filesystemeventhandler works together with each other, the observer monitors a selected directory and check for changes inside it and it hands over the events to filesystemeventhandler which will then display the name and path of the file into the monitor of the program so that user can view the changes taking place in the directory.</w:t>
-      </w:r>
-    </w:p>
-    <w:p>
-      <w:pPr>
+        <w:jc w:val="both"/>
+        <w:rPr>
+          <w:rFonts w:ascii="Times New Roman" w:hAnsi="Times New Roman" w:cs="Times New Roman"/>
+          <w:color w:val="0D0D0D" w:themeColor="text1" w:themeTint="F2"/>
+          <w:sz w:val="28"/>
+          <w:szCs w:val="28"/>
+        </w:rPr>
+      </w:pPr>
+      <w:r>
+        <w:rPr>
+          <w:rFonts w:ascii="Times New Roman" w:hAnsi="Times New Roman" w:cs="Times New Roman"/>
+          <w:color w:val="0D0D0D" w:themeColor="text1" w:themeTint="F2"/>
+          <w:sz w:val="28"/>
+          <w:szCs w:val="28"/>
+        </w:rPr>
+        <w:t xml:space="preserve">The File Organizer is developed using the </w:t>
+      </w:r>
+      <w:proofErr w:type="spellStart"/>
+      <w:r>
+        <w:rPr>
+          <w:rFonts w:ascii="Times New Roman" w:hAnsi="Times New Roman" w:cs="Times New Roman"/>
+          <w:color w:val="0D0D0D" w:themeColor="text1" w:themeTint="F2"/>
+          <w:sz w:val="28"/>
+          <w:szCs w:val="28"/>
+        </w:rPr>
+        <w:t>tkinter</w:t>
+      </w:r>
+      <w:proofErr w:type="spellEnd"/>
+      <w:r>
+        <w:rPr>
+          <w:rFonts w:ascii="Times New Roman" w:hAnsi="Times New Roman" w:cs="Times New Roman"/>
+          <w:color w:val="0D0D0D" w:themeColor="text1" w:themeTint="F2"/>
+          <w:sz w:val="28"/>
+          <w:szCs w:val="28"/>
+        </w:rPr>
+        <w:t xml:space="preserve"> module along with the other modules listed above for its functionality</w:t>
+      </w:r>
+      <w:r>
+        <w:rPr>
+          <w:rFonts w:ascii="Times New Roman" w:hAnsi="Times New Roman" w:cs="Times New Roman"/>
+          <w:color w:val="0D0D0D" w:themeColor="text1" w:themeTint="F2"/>
+          <w:sz w:val="28"/>
+          <w:szCs w:val="28"/>
+        </w:rPr>
+        <w:t xml:space="preserve">. </w:t>
+      </w:r>
+      <w:proofErr w:type="spellStart"/>
+      <w:r>
+        <w:rPr>
+          <w:rFonts w:ascii="Times New Roman" w:hAnsi="Times New Roman" w:cs="Times New Roman"/>
+          <w:color w:val="0D0D0D" w:themeColor="text1" w:themeTint="F2"/>
+          <w:sz w:val="28"/>
+          <w:szCs w:val="28"/>
+        </w:rPr>
+        <w:t>Tkinter</w:t>
+      </w:r>
+      <w:proofErr w:type="spellEnd"/>
+      <w:r>
+        <w:rPr>
+          <w:rFonts w:ascii="Times New Roman" w:hAnsi="Times New Roman" w:cs="Times New Roman"/>
+          <w:color w:val="0D0D0D" w:themeColor="text1" w:themeTint="F2"/>
+          <w:sz w:val="28"/>
+          <w:szCs w:val="28"/>
+        </w:rPr>
+        <w:t xml:space="preserve"> module is used to create the GUI of the program along with all the widgets. Then comes the </w:t>
+      </w:r>
+      <w:proofErr w:type="spellStart"/>
+      <w:r>
+        <w:rPr>
+          <w:rFonts w:ascii="Times New Roman" w:hAnsi="Times New Roman" w:cs="Times New Roman"/>
+          <w:color w:val="0D0D0D" w:themeColor="text1" w:themeTint="F2"/>
+          <w:sz w:val="28"/>
+          <w:szCs w:val="28"/>
+        </w:rPr>
+        <w:t>filedialog</w:t>
+      </w:r>
+      <w:proofErr w:type="spellEnd"/>
+      <w:r>
+        <w:rPr>
+          <w:rFonts w:ascii="Times New Roman" w:hAnsi="Times New Roman" w:cs="Times New Roman"/>
+          <w:color w:val="0D0D0D" w:themeColor="text1" w:themeTint="F2"/>
+          <w:sz w:val="28"/>
+          <w:szCs w:val="28"/>
+        </w:rPr>
+        <w:t xml:space="preserve"> module which is used here for the selection of directories to monitor and directories to move or organize the files into. The module </w:t>
+      </w:r>
+      <w:proofErr w:type="spellStart"/>
+      <w:r>
+        <w:rPr>
+          <w:rFonts w:ascii="Times New Roman" w:hAnsi="Times New Roman" w:cs="Times New Roman"/>
+          <w:color w:val="0D0D0D" w:themeColor="text1" w:themeTint="F2"/>
+          <w:sz w:val="28"/>
+          <w:szCs w:val="28"/>
+        </w:rPr>
+        <w:t>messagebox</w:t>
+      </w:r>
+      <w:proofErr w:type="spellEnd"/>
+      <w:r>
+        <w:rPr>
+          <w:rFonts w:ascii="Times New Roman" w:hAnsi="Times New Roman" w:cs="Times New Roman"/>
+          <w:color w:val="0D0D0D" w:themeColor="text1" w:themeTint="F2"/>
+          <w:sz w:val="28"/>
+          <w:szCs w:val="28"/>
+        </w:rPr>
+        <w:t xml:space="preserve"> is used here to give system interrupts on the time something is going wrong in the program for example selection of directories or selection of files at that time the message boxes will guide the user to correct the mistake in selection. </w:t>
+      </w:r>
+      <w:r>
+        <w:rPr>
+          <w:rFonts w:ascii="Times New Roman" w:hAnsi="Times New Roman" w:cs="Times New Roman"/>
+          <w:color w:val="0D0D0D" w:themeColor="text1" w:themeTint="F2"/>
+          <w:sz w:val="28"/>
+          <w:szCs w:val="28"/>
+        </w:rPr>
+        <w:t xml:space="preserve">The </w:t>
+      </w:r>
+      <w:proofErr w:type="spellStart"/>
+      <w:r>
+        <w:rPr>
+          <w:rFonts w:ascii="Times New Roman" w:hAnsi="Times New Roman" w:cs="Times New Roman"/>
+          <w:color w:val="0D0D0D" w:themeColor="text1" w:themeTint="F2"/>
+          <w:sz w:val="28"/>
+          <w:szCs w:val="28"/>
+        </w:rPr>
+        <w:t>ttk</w:t>
+      </w:r>
+      <w:proofErr w:type="spellEnd"/>
+      <w:r>
+        <w:rPr>
+          <w:rFonts w:ascii="Times New Roman" w:hAnsi="Times New Roman" w:cs="Times New Roman"/>
+          <w:color w:val="0D0D0D" w:themeColor="text1" w:themeTint="F2"/>
+          <w:sz w:val="28"/>
+          <w:szCs w:val="28"/>
+        </w:rPr>
+        <w:t xml:space="preserve"> module is used to add some modern looks to the program by providing a progress bar. </w:t>
+      </w:r>
+    </w:p>
+    <w:p>
+      <w:pPr>
+        <w:jc w:val="both"/>
+        <w:rPr>
+          <w:rFonts w:ascii="Times New Roman" w:hAnsi="Times New Roman" w:cs="Times New Roman"/>
+          <w:color w:val="0D0D0D" w:themeColor="text1" w:themeTint="F2"/>
+          <w:sz w:val="28"/>
+          <w:szCs w:val="28"/>
+        </w:rPr>
+      </w:pPr>
+      <w:r>
+        <w:rPr>
+          <w:rFonts w:ascii="Times New Roman" w:hAnsi="Times New Roman" w:cs="Times New Roman"/>
+          <w:color w:val="0D0D0D" w:themeColor="text1" w:themeTint="F2"/>
+          <w:sz w:val="28"/>
+          <w:szCs w:val="28"/>
+        </w:rPr>
+        <w:t xml:space="preserve">In this program </w:t>
+      </w:r>
+      <w:proofErr w:type="spellStart"/>
+      <w:r>
+        <w:rPr>
+          <w:rFonts w:ascii="Times New Roman" w:hAnsi="Times New Roman" w:cs="Times New Roman"/>
+          <w:color w:val="0D0D0D" w:themeColor="text1" w:themeTint="F2"/>
+          <w:sz w:val="28"/>
+          <w:szCs w:val="28"/>
+        </w:rPr>
+        <w:t>Os</w:t>
+      </w:r>
+      <w:proofErr w:type="spellEnd"/>
+      <w:r>
+        <w:rPr>
+          <w:rFonts w:ascii="Times New Roman" w:hAnsi="Times New Roman" w:cs="Times New Roman"/>
+          <w:color w:val="0D0D0D" w:themeColor="text1" w:themeTint="F2"/>
+          <w:sz w:val="28"/>
+          <w:szCs w:val="28"/>
+        </w:rPr>
+        <w:t xml:space="preserve"> module works as a connector for joining paths of various directories and it is also used to create new directories during the runtime. The </w:t>
+      </w:r>
+      <w:proofErr w:type="spellStart"/>
+      <w:r>
+        <w:rPr>
+          <w:rFonts w:ascii="Times New Roman" w:hAnsi="Times New Roman" w:cs="Times New Roman"/>
+          <w:color w:val="0D0D0D" w:themeColor="text1" w:themeTint="F2"/>
+          <w:sz w:val="28"/>
+          <w:szCs w:val="28"/>
+        </w:rPr>
+        <w:t>shutil</w:t>
+      </w:r>
+      <w:proofErr w:type="spellEnd"/>
+      <w:r>
+        <w:rPr>
+          <w:rFonts w:ascii="Times New Roman" w:hAnsi="Times New Roman" w:cs="Times New Roman"/>
+          <w:color w:val="0D0D0D" w:themeColor="text1" w:themeTint="F2"/>
+          <w:sz w:val="28"/>
+          <w:szCs w:val="28"/>
+        </w:rPr>
+        <w:t xml:space="preserve"> module helps in organizing the files in the directories by moving them from one place to other. The observer and </w:t>
+      </w:r>
+      <w:proofErr w:type="spellStart"/>
+      <w:r>
+        <w:rPr>
+          <w:rFonts w:ascii="Times New Roman" w:hAnsi="Times New Roman" w:cs="Times New Roman"/>
+          <w:color w:val="0D0D0D" w:themeColor="text1" w:themeTint="F2"/>
+          <w:sz w:val="28"/>
+          <w:szCs w:val="28"/>
+        </w:rPr>
+        <w:t>filesystemeventhandler</w:t>
+      </w:r>
+      <w:proofErr w:type="spellEnd"/>
+      <w:r>
+        <w:rPr>
+          <w:rFonts w:ascii="Times New Roman" w:hAnsi="Times New Roman" w:cs="Times New Roman"/>
+          <w:color w:val="0D0D0D" w:themeColor="text1" w:themeTint="F2"/>
+          <w:sz w:val="28"/>
+          <w:szCs w:val="28"/>
+        </w:rPr>
+        <w:t xml:space="preserve"> works together with each other, the observer </w:t>
+      </w:r>
+      <w:proofErr w:type="gramStart"/>
+      <w:r>
+        <w:rPr>
+          <w:rFonts w:ascii="Times New Roman" w:hAnsi="Times New Roman" w:cs="Times New Roman"/>
+          <w:color w:val="0D0D0D" w:themeColor="text1" w:themeTint="F2"/>
+          <w:sz w:val="28"/>
+          <w:szCs w:val="28"/>
+        </w:rPr>
+        <w:t>monitors</w:t>
+      </w:r>
+      <w:proofErr w:type="gramEnd"/>
+      <w:r>
+        <w:rPr>
+          <w:rFonts w:ascii="Times New Roman" w:hAnsi="Times New Roman" w:cs="Times New Roman"/>
+          <w:color w:val="0D0D0D" w:themeColor="text1" w:themeTint="F2"/>
+          <w:sz w:val="28"/>
+          <w:szCs w:val="28"/>
+        </w:rPr>
+        <w:t xml:space="preserve"> a selected directory and check for changes inside it and it hands over the events to </w:t>
+      </w:r>
+      <w:proofErr w:type="spellStart"/>
+      <w:r>
+        <w:rPr>
+          <w:rFonts w:ascii="Times New Roman" w:hAnsi="Times New Roman" w:cs="Times New Roman"/>
+          <w:color w:val="0D0D0D" w:themeColor="text1" w:themeTint="F2"/>
+          <w:sz w:val="28"/>
+          <w:szCs w:val="28"/>
+        </w:rPr>
+        <w:t>filesystemeventhandler</w:t>
+      </w:r>
+      <w:proofErr w:type="spellEnd"/>
+      <w:r>
+        <w:rPr>
+          <w:rFonts w:ascii="Times New Roman" w:hAnsi="Times New Roman" w:cs="Times New Roman"/>
+          <w:color w:val="0D0D0D" w:themeColor="text1" w:themeTint="F2"/>
+          <w:sz w:val="28"/>
+          <w:szCs w:val="28"/>
+        </w:rPr>
+        <w:t xml:space="preserve"> which will then display the name and path of the file into the monitor of the program so that user can view the changes taking place in the directory.</w:t>
+      </w:r>
+    </w:p>
+    <w:p>
+      <w:pPr>
+        <w:jc w:val="both"/>
         <w:rPr>
           <w:rFonts w:ascii="Times New Roman" w:hAnsi="Times New Roman" w:cs="Times New Roman"/>
           <w:color w:val="0D0D0D" w:themeColor="text1" w:themeTint="F2"/>
@@ -3886,6 +5067,7 @@
     </w:p>
     <w:p>
       <w:pPr>
+        <w:jc w:val="both"/>
         <w:rPr>
           <w:rFonts w:ascii="Times New Roman" w:hAnsi="Times New Roman" w:cs="Times New Roman"/>
           <w:color w:val="0D0D0D" w:themeColor="text1" w:themeTint="F2"/>
@@ -3906,6 +5088,7 @@
     </w:p>
     <w:p>
       <w:pPr>
+        <w:jc w:val="both"/>
         <w:rPr>
           <w:rFonts w:ascii="Times New Roman" w:hAnsi="Times New Roman" w:cs="Times New Roman"/>
           <w:color w:val="0D0D0D" w:themeColor="text1" w:themeTint="F2"/>
@@ -3925,25 +5108,58 @@
     </w:p>
     <w:p>
       <w:pPr>
-        <w:rPr>
-          <w:rFonts w:ascii="Times New Roman" w:hAnsi="Times New Roman" w:cs="Times New Roman"/>
-          <w:color w:val="0D0D0D" w:themeColor="text1" w:themeTint="F2"/>
-          <w:sz w:val="28"/>
-          <w:szCs w:val="28"/>
-        </w:rPr>
-      </w:pPr>
-      <w:r>
-        <w:rPr>
-          <w:rFonts w:ascii="Times New Roman" w:hAnsi="Times New Roman" w:cs="Times New Roman"/>
-          <w:color w:val="0D0D0D" w:themeColor="text1" w:themeTint="F2"/>
-          <w:sz w:val="28"/>
-          <w:szCs w:val="28"/>
-        </w:rPr>
-        <w:t>After making the selections for monitoring the directory user is required to select a parent directory in which he/she wants to organize the files. After making the parent directory selection the user needs to provide whether he/she have an existing folder for placing the files inside the directory. In case of an existing folder the click in the existing folder button and specify the path for it and the complete path of the directory in which the files are to be organized will be visible. If the user go for the creation of a new folder he/she will be needed to provide a name for the new folder and booom.. the new folder is created and ready to go, in case of the new folder also the complete path will be visible to the user.</w:t>
-      </w:r>
-    </w:p>
-    <w:p>
-      <w:pPr>
+        <w:jc w:val="both"/>
+        <w:rPr>
+          <w:rFonts w:ascii="Times New Roman" w:hAnsi="Times New Roman" w:cs="Times New Roman"/>
+          <w:color w:val="0D0D0D" w:themeColor="text1" w:themeTint="F2"/>
+          <w:sz w:val="28"/>
+          <w:szCs w:val="28"/>
+        </w:rPr>
+      </w:pPr>
+      <w:r>
+        <w:rPr>
+          <w:rFonts w:ascii="Times New Roman" w:hAnsi="Times New Roman" w:cs="Times New Roman"/>
+          <w:color w:val="0D0D0D" w:themeColor="text1" w:themeTint="F2"/>
+          <w:sz w:val="28"/>
+          <w:szCs w:val="28"/>
+        </w:rPr>
+        <w:t xml:space="preserve">After making the selections for monitoring the directory user is required to select a parent directory in which he/she wants to organize the files. After making the parent directory selection the user needs to provide whether he/she have an existing folder for placing the files inside the directory. In case of an existing folder the click in the existing folder button and specify the path for it and the complete path of the directory in which the files are to be organized will be visible. If the user go for the creation of a new folder he/she will be needed to provide a name for the new folder and </w:t>
+      </w:r>
+      <w:proofErr w:type="spellStart"/>
+      <w:proofErr w:type="gramStart"/>
+      <w:r>
+        <w:rPr>
+          <w:rFonts w:ascii="Times New Roman" w:hAnsi="Times New Roman" w:cs="Times New Roman"/>
+          <w:color w:val="0D0D0D" w:themeColor="text1" w:themeTint="F2"/>
+          <w:sz w:val="28"/>
+          <w:szCs w:val="28"/>
+        </w:rPr>
+        <w:t>booom</w:t>
+      </w:r>
+      <w:proofErr w:type="spellEnd"/>
+      <w:r>
+        <w:rPr>
+          <w:rFonts w:ascii="Times New Roman" w:hAnsi="Times New Roman" w:cs="Times New Roman"/>
+          <w:color w:val="0D0D0D" w:themeColor="text1" w:themeTint="F2"/>
+          <w:sz w:val="28"/>
+          <w:szCs w:val="28"/>
+        </w:rPr>
+        <w:t>..</w:t>
+      </w:r>
+      <w:proofErr w:type="gramEnd"/>
+      <w:r>
+        <w:rPr>
+          <w:rFonts w:ascii="Times New Roman" w:hAnsi="Times New Roman" w:cs="Times New Roman"/>
+          <w:color w:val="0D0D0D" w:themeColor="text1" w:themeTint="F2"/>
+          <w:sz w:val="28"/>
+          <w:szCs w:val="28"/>
+        </w:rPr>
+        <w:t xml:space="preserve"> the new folder is created and ready to go, in case of the new folder also the complete path will be visible to the user.</w:t>
+      </w:r>
+    </w:p>
+    <w:p>
+      <w:pPr>
+        <w:jc w:val="both"/>
         <w:rPr>
           <w:rFonts w:ascii="Times New Roman" w:hAnsi="Times New Roman" w:cs="Times New Roman"/>
           <w:color w:val="0D0D0D" w:themeColor="text1" w:themeTint="F2"/>
@@ -4020,6 +5236,7 @@
           <w:ilvl w:val="0"/>
           <w:numId w:val="5"/>
         </w:numPr>
+        <w:jc w:val="both"/>
         <w:rPr>
           <w:rFonts w:ascii="Times New Roman" w:hAnsi="Times New Roman" w:cs="Times New Roman"/>
           <w:color w:val="0D0D0D" w:themeColor="text1" w:themeTint="F2"/>
@@ -4044,6 +5261,7 @@
           <w:ilvl w:val="0"/>
           <w:numId w:val="5"/>
         </w:numPr>
+        <w:jc w:val="both"/>
         <w:rPr>
           <w:rFonts w:ascii="Times New Roman" w:hAnsi="Times New Roman" w:cs="Times New Roman"/>
           <w:color w:val="0D0D0D" w:themeColor="text1" w:themeTint="F2"/>
@@ -4068,6 +5286,7 @@
           <w:ilvl w:val="0"/>
           <w:numId w:val="5"/>
         </w:numPr>
+        <w:jc w:val="both"/>
         <w:rPr>
           <w:rFonts w:ascii="Times New Roman" w:hAnsi="Times New Roman" w:cs="Times New Roman"/>
           <w:color w:val="0D0D0D" w:themeColor="text1" w:themeTint="F2"/>
@@ -4092,13 +5311,23 @@
           <w:ilvl w:val="0"/>
           <w:numId w:val="5"/>
         </w:numPr>
-        <w:rPr>
-          <w:rFonts w:ascii="Times New Roman" w:hAnsi="Times New Roman" w:cs="Times New Roman"/>
-          <w:color w:val="0D0D0D" w:themeColor="text1" w:themeTint="F2"/>
-          <w:sz w:val="28"/>
-          <w:szCs w:val="28"/>
-        </w:rPr>
-      </w:pPr>
+        <w:jc w:val="both"/>
+        <w:rPr>
+          <w:rFonts w:ascii="Times New Roman" w:hAnsi="Times New Roman" w:cs="Times New Roman"/>
+          <w:color w:val="0D0D0D" w:themeColor="text1" w:themeTint="F2"/>
+          <w:sz w:val="28"/>
+          <w:szCs w:val="28"/>
+        </w:rPr>
+      </w:pPr>
+      <w:r>
+        <w:rPr>
+          <w:rFonts w:ascii="Times New Roman" w:hAnsi="Times New Roman" w:cs="Times New Roman"/>
+          <w:color w:val="0D0D0D" w:themeColor="text1" w:themeTint="F2"/>
+          <w:sz w:val="28"/>
+          <w:szCs w:val="28"/>
+        </w:rPr>
+        <w:t xml:space="preserve">If an existing folder is available inside the parent directory the user can select it by clicking the exiting folder button. If a folder is not available, </w:t>
+      </w:r>
       <w:r>
         <w:rPr>
           <w:rFonts w:ascii="Times New Roman" w:hAnsi="Times New Roman" w:cs="Times New Roman"/>
@@ -4107,7 +5336,7 @@
           <w:szCs w:val="28"/>
         </w:rPr>
         <w:lastRenderedPageBreak/>
-        <w:t>If an existing folder is available inside the parent directory the user can select it by clicking the exiting folder button. If a folder is not available, he/she can create one by pressing the new folder button and entering the name of the new folder and done.</w:t>
+        <w:t>he/she can create one by pressing the new folder button and entering the name of the new folder and done.</w:t>
       </w:r>
     </w:p>
     <w:p>
@@ -4117,6 +5346,7 @@
           <w:ilvl w:val="0"/>
           <w:numId w:val="5"/>
         </w:numPr>
+        <w:jc w:val="both"/>
         <w:rPr>
           <w:rFonts w:ascii="Times New Roman" w:hAnsi="Times New Roman" w:cs="Times New Roman"/>
           <w:color w:val="0D0D0D" w:themeColor="text1" w:themeTint="F2"/>
@@ -4141,6 +5371,7 @@
           <w:ilvl w:val="0"/>
           <w:numId w:val="5"/>
         </w:numPr>
+        <w:jc w:val="both"/>
         <w:rPr>
           <w:rFonts w:ascii="Times New Roman" w:hAnsi="Times New Roman" w:cs="Times New Roman"/>
           <w:color w:val="0D0D0D" w:themeColor="text1" w:themeTint="F2"/>
@@ -4165,6 +5396,7 @@
           <w:ilvl w:val="0"/>
           <w:numId w:val="5"/>
         </w:numPr>
+        <w:jc w:val="both"/>
         <w:rPr>
           <w:rFonts w:ascii="Times New Roman" w:hAnsi="Times New Roman" w:cs="Times New Roman"/>
           <w:color w:val="0D0D0D" w:themeColor="text1" w:themeTint="F2"/>
@@ -4251,6 +5483,7 @@
     </w:p>
     <w:p>
       <w:pPr>
+        <w:jc w:val="both"/>
         <w:rPr>
           <w:rFonts w:ascii="Times New Roman" w:hAnsi="Times New Roman" w:cs="Times New Roman"/>
           <w:color w:val="0D0D0D" w:themeColor="text1" w:themeTint="F2"/>
@@ -4302,6 +5535,7 @@
           <w:ilvl w:val="0"/>
           <w:numId w:val="6"/>
         </w:numPr>
+        <w:jc w:val="both"/>
         <w:rPr>
           <w:rFonts w:ascii="Times New Roman" w:hAnsi="Times New Roman" w:cs="Times New Roman"/>
           <w:color w:val="0D0D0D" w:themeColor="text1" w:themeTint="F2"/>
@@ -4326,13 +5560,15 @@
           <w:ilvl w:val="1"/>
           <w:numId w:val="6"/>
         </w:numPr>
-        <w:rPr>
-          <w:rFonts w:ascii="Times New Roman" w:hAnsi="Times New Roman" w:cs="Times New Roman"/>
-          <w:color w:val="0D0D0D" w:themeColor="text1" w:themeTint="F2"/>
-          <w:sz w:val="28"/>
-          <w:szCs w:val="28"/>
-        </w:rPr>
-      </w:pPr>
+        <w:jc w:val="both"/>
+        <w:rPr>
+          <w:rFonts w:ascii="Times New Roman" w:hAnsi="Times New Roman" w:cs="Times New Roman"/>
+          <w:color w:val="0D0D0D" w:themeColor="text1" w:themeTint="F2"/>
+          <w:sz w:val="28"/>
+          <w:szCs w:val="28"/>
+        </w:rPr>
+      </w:pPr>
+      <w:proofErr w:type="spellStart"/>
       <w:r>
         <w:rPr>
           <w:rFonts w:ascii="Times New Roman" w:hAnsi="Times New Roman" w:cs="Times New Roman"/>
@@ -4342,6 +5578,7 @@
         </w:rPr>
         <w:t>Tkinter</w:t>
       </w:r>
+      <w:proofErr w:type="spellEnd"/>
     </w:p>
     <w:p>
       <w:pPr>
@@ -4350,13 +5587,15 @@
           <w:ilvl w:val="1"/>
           <w:numId w:val="6"/>
         </w:numPr>
-        <w:rPr>
-          <w:rFonts w:ascii="Times New Roman" w:hAnsi="Times New Roman" w:cs="Times New Roman"/>
-          <w:color w:val="0D0D0D" w:themeColor="text1" w:themeTint="F2"/>
-          <w:sz w:val="28"/>
-          <w:szCs w:val="28"/>
-        </w:rPr>
-      </w:pPr>
+        <w:jc w:val="both"/>
+        <w:rPr>
+          <w:rFonts w:ascii="Times New Roman" w:hAnsi="Times New Roman" w:cs="Times New Roman"/>
+          <w:color w:val="0D0D0D" w:themeColor="text1" w:themeTint="F2"/>
+          <w:sz w:val="28"/>
+          <w:szCs w:val="28"/>
+        </w:rPr>
+      </w:pPr>
+      <w:proofErr w:type="spellStart"/>
       <w:r>
         <w:rPr>
           <w:rFonts w:ascii="Times New Roman" w:hAnsi="Times New Roman" w:cs="Times New Roman"/>
@@ -4366,6 +5605,7 @@
         </w:rPr>
         <w:t>Os</w:t>
       </w:r>
+      <w:proofErr w:type="spellEnd"/>
     </w:p>
     <w:p>
       <w:pPr>
@@ -4374,6 +5614,7 @@
           <w:ilvl w:val="1"/>
           <w:numId w:val="6"/>
         </w:numPr>
+        <w:jc w:val="both"/>
         <w:rPr>
           <w:rFonts w:ascii="Times New Roman" w:hAnsi="Times New Roman" w:cs="Times New Roman"/>
           <w:color w:val="0D0D0D" w:themeColor="text1" w:themeTint="F2"/>
@@ -4398,13 +5639,15 @@
           <w:ilvl w:val="1"/>
           <w:numId w:val="6"/>
         </w:numPr>
-        <w:rPr>
-          <w:rFonts w:ascii="Times New Roman" w:hAnsi="Times New Roman" w:cs="Times New Roman"/>
-          <w:color w:val="0D0D0D" w:themeColor="text1" w:themeTint="F2"/>
-          <w:sz w:val="28"/>
-          <w:szCs w:val="28"/>
-        </w:rPr>
-      </w:pPr>
+        <w:jc w:val="both"/>
+        <w:rPr>
+          <w:rFonts w:ascii="Times New Roman" w:hAnsi="Times New Roman" w:cs="Times New Roman"/>
+          <w:color w:val="0D0D0D" w:themeColor="text1" w:themeTint="F2"/>
+          <w:sz w:val="28"/>
+          <w:szCs w:val="28"/>
+        </w:rPr>
+      </w:pPr>
+      <w:proofErr w:type="spellStart"/>
       <w:r>
         <w:rPr>
           <w:rFonts w:ascii="Times New Roman" w:hAnsi="Times New Roman" w:cs="Times New Roman"/>
@@ -4414,6 +5657,7 @@
         </w:rPr>
         <w:t>Shutil</w:t>
       </w:r>
+      <w:proofErr w:type="spellEnd"/>
     </w:p>
     <w:p>
       <w:pPr>
@@ -4422,6 +5666,7 @@
           <w:ilvl w:val="1"/>
           <w:numId w:val="6"/>
         </w:numPr>
+        <w:jc w:val="both"/>
         <w:rPr>
           <w:rFonts w:ascii="Times New Roman" w:hAnsi="Times New Roman" w:cs="Times New Roman"/>
           <w:color w:val="0D0D0D" w:themeColor="text1" w:themeTint="F2"/>
@@ -4446,6 +5691,7 @@
           <w:ilvl w:val="1"/>
           <w:numId w:val="6"/>
         </w:numPr>
+        <w:jc w:val="both"/>
         <w:rPr>
           <w:rFonts w:ascii="Times New Roman" w:hAnsi="Times New Roman" w:cs="Times New Roman"/>
           <w:color w:val="0D0D0D" w:themeColor="text1" w:themeTint="F2"/>
@@ -4470,22 +5716,34 @@
           <w:ilvl w:val="1"/>
           <w:numId w:val="6"/>
         </w:numPr>
-        <w:rPr>
-          <w:rFonts w:ascii="Times New Roman" w:hAnsi="Times New Roman" w:cs="Times New Roman"/>
-          <w:color w:val="0D0D0D" w:themeColor="text1" w:themeTint="F2"/>
-          <w:sz w:val="28"/>
-          <w:szCs w:val="28"/>
-        </w:rPr>
-      </w:pPr>
-      <w:r>
-        <w:rPr>
-          <w:rFonts w:ascii="Times New Roman" w:hAnsi="Times New Roman" w:cs="Times New Roman"/>
-          <w:color w:val="0D0D0D" w:themeColor="text1" w:themeTint="F2"/>
-          <w:sz w:val="28"/>
-          <w:szCs w:val="28"/>
-        </w:rPr>
-        <w:t>Font – Audiowide</w:t>
-      </w:r>
+        <w:jc w:val="both"/>
+        <w:rPr>
+          <w:rFonts w:ascii="Times New Roman" w:hAnsi="Times New Roman" w:cs="Times New Roman"/>
+          <w:color w:val="0D0D0D" w:themeColor="text1" w:themeTint="F2"/>
+          <w:sz w:val="28"/>
+          <w:szCs w:val="28"/>
+        </w:rPr>
+      </w:pPr>
+      <w:r>
+        <w:rPr>
+          <w:rFonts w:ascii="Times New Roman" w:hAnsi="Times New Roman" w:cs="Times New Roman"/>
+          <w:color w:val="0D0D0D" w:themeColor="text1" w:themeTint="F2"/>
+          <w:sz w:val="28"/>
+          <w:szCs w:val="28"/>
+        </w:rPr>
+        <w:t xml:space="preserve">Font – </w:t>
+      </w:r>
+      <w:proofErr w:type="spellStart"/>
+      <w:r>
+        <w:rPr>
+          <w:rFonts w:ascii="Times New Roman" w:hAnsi="Times New Roman" w:cs="Times New Roman"/>
+          <w:color w:val="0D0D0D" w:themeColor="text1" w:themeTint="F2"/>
+          <w:sz w:val="28"/>
+          <w:szCs w:val="28"/>
+        </w:rPr>
+        <w:t>Audiowide</w:t>
+      </w:r>
+      <w:proofErr w:type="spellEnd"/>
     </w:p>
     <w:p>
       <w:pPr>
@@ -4494,25 +5752,38 @@
           <w:ilvl w:val="1"/>
           <w:numId w:val="6"/>
         </w:numPr>
-        <w:rPr>
-          <w:rFonts w:ascii="Times New Roman" w:hAnsi="Times New Roman" w:cs="Times New Roman"/>
-          <w:color w:val="0D0D0D" w:themeColor="text1" w:themeTint="F2"/>
-          <w:sz w:val="28"/>
-          <w:szCs w:val="28"/>
-        </w:rPr>
-      </w:pPr>
-      <w:r>
-        <w:rPr>
-          <w:rFonts w:ascii="Times New Roman" w:hAnsi="Times New Roman" w:cs="Times New Roman"/>
-          <w:color w:val="0D0D0D" w:themeColor="text1" w:themeTint="F2"/>
-          <w:sz w:val="28"/>
-          <w:szCs w:val="28"/>
-        </w:rPr>
-        <w:t>Font - Mogalaris</w:t>
-      </w:r>
-    </w:p>
-    <w:p>
-      <w:pPr>
+        <w:jc w:val="both"/>
+        <w:rPr>
+          <w:rFonts w:ascii="Times New Roman" w:hAnsi="Times New Roman" w:cs="Times New Roman"/>
+          <w:color w:val="0D0D0D" w:themeColor="text1" w:themeTint="F2"/>
+          <w:sz w:val="28"/>
+          <w:szCs w:val="28"/>
+        </w:rPr>
+      </w:pPr>
+      <w:r>
+        <w:rPr>
+          <w:rFonts w:ascii="Times New Roman" w:hAnsi="Times New Roman" w:cs="Times New Roman"/>
+          <w:color w:val="0D0D0D" w:themeColor="text1" w:themeTint="F2"/>
+          <w:sz w:val="28"/>
+          <w:szCs w:val="28"/>
+        </w:rPr>
+        <w:t xml:space="preserve">Font - </w:t>
+      </w:r>
+      <w:proofErr w:type="spellStart"/>
+      <w:r>
+        <w:rPr>
+          <w:rFonts w:ascii="Times New Roman" w:hAnsi="Times New Roman" w:cs="Times New Roman"/>
+          <w:color w:val="0D0D0D" w:themeColor="text1" w:themeTint="F2"/>
+          <w:sz w:val="28"/>
+          <w:szCs w:val="28"/>
+        </w:rPr>
+        <w:t>Mogalaris</w:t>
+      </w:r>
+      <w:proofErr w:type="spellEnd"/>
+    </w:p>
+    <w:p>
+      <w:pPr>
+        <w:jc w:val="both"/>
         <w:rPr>
           <w:rFonts w:ascii="Times New Roman" w:hAnsi="Times New Roman" w:cs="Times New Roman"/>
           <w:color w:val="0D0D0D" w:themeColor="text1" w:themeTint="F2"/>
@@ -4528,6 +5799,7 @@
           <w:ilvl w:val="0"/>
           <w:numId w:val="6"/>
         </w:numPr>
+        <w:jc w:val="both"/>
         <w:rPr>
           <w:rFonts w:ascii="Times New Roman" w:hAnsi="Times New Roman" w:cs="Times New Roman"/>
           <w:color w:val="0D0D0D" w:themeColor="text1" w:themeTint="F2"/>
@@ -4693,6 +5965,7 @@
     </w:p>
     <w:p>
       <w:pPr>
+        <w:jc w:val="both"/>
         <w:rPr>
           <w:rFonts w:ascii="Times New Roman" w:hAnsi="Times New Roman" w:cs="Times New Roman"/>
           <w:color w:val="000000" w:themeColor="text1"/>
@@ -4700,14 +5973,25 @@
           <w:szCs w:val="28"/>
         </w:rPr>
       </w:pPr>
-      <w:r>
-        <w:rPr>
-          <w:rFonts w:ascii="Times New Roman" w:hAnsi="Times New Roman" w:cs="Times New Roman"/>
-          <w:color w:val="0D0D0D" w:themeColor="text1" w:themeTint="F2"/>
-          <w:sz w:val="28"/>
-          <w:szCs w:val="28"/>
-        </w:rPr>
-        <w:t>Tkinter gives us a simple and reliable way to create the GUI for the desktop applications w</w:t>
+      <w:proofErr w:type="spellStart"/>
+      <w:r>
+        <w:rPr>
+          <w:rFonts w:ascii="Times New Roman" w:hAnsi="Times New Roman" w:cs="Times New Roman"/>
+          <w:color w:val="0D0D0D" w:themeColor="text1" w:themeTint="F2"/>
+          <w:sz w:val="28"/>
+          <w:szCs w:val="28"/>
+        </w:rPr>
+        <w:t>Tkinter</w:t>
+      </w:r>
+      <w:proofErr w:type="spellEnd"/>
+      <w:r>
+        <w:rPr>
+          <w:rFonts w:ascii="Times New Roman" w:hAnsi="Times New Roman" w:cs="Times New Roman"/>
+          <w:color w:val="0D0D0D" w:themeColor="text1" w:themeTint="F2"/>
+          <w:sz w:val="28"/>
+          <w:szCs w:val="28"/>
+        </w:rPr>
+        <w:t xml:space="preserve"> gives us a simple and reliable way to create the GUI for the desktop applications w</w:t>
       </w:r>
       <w:r>
         <w:rPr>

</xml_diff>